<commit_message>
VC Code ext. and exp. updates
</commit_message>
<xml_diff>
--- a/docs/AppComponents.docx
+++ b/docs/AppComponents.docx
@@ -321,7 +321,25 @@
           <w:sz w:val="21"/>
           <w:lang w:val="en-US"/>
         </w:rPr>
-        <w:t xml:space="preserve">“ODEUM CodeJS”, </w:t>
+        <w:t xml:space="preserve">“ODEUM </w:t>
+      </w:r>
+      <w:proofErr w:type="spellStart"/>
+      <w:r>
+        <w:rPr>
+          <w:rStyle w:val="A3"/>
+          <w:sz w:val="21"/>
+          <w:lang w:val="en-US"/>
+        </w:rPr>
+        <w:t>CodeJS</w:t>
+      </w:r>
+      <w:proofErr w:type="spellEnd"/>
+      <w:r>
+        <w:rPr>
+          <w:rStyle w:val="A3"/>
+          <w:sz w:val="21"/>
+          <w:lang w:val="en-US"/>
+        </w:rPr>
+        <w:t xml:space="preserve">”, </w:t>
       </w:r>
       <w:r>
         <w:rPr>
@@ -576,8 +594,20 @@
                 <w:sz w:val="20"/>
                 <w:lang w:val="en-US"/>
               </w:rPr>
-              <w:t>/PropTypes</w:t>
-            </w:r>
+              <w:t>/</w:t>
+            </w:r>
+            <w:proofErr w:type="spellStart"/>
+            <w:r>
+              <w:rPr>
+                <w:rFonts w:ascii="Calibri" w:hAnsi="Calibri"/>
+                <w:b/>
+                <w:bCs/>
+                <w:sz w:val="20"/>
+                <w:lang w:val="en-US"/>
+              </w:rPr>
+              <w:t>PropTypes</w:t>
+            </w:r>
+            <w:proofErr w:type="spellEnd"/>
           </w:p>
         </w:tc>
       </w:tr>
@@ -695,23 +725,34 @@
                 <w:lang w:val="en-US"/>
               </w:rPr>
             </w:pPr>
-            <w:r>
-              <w:rPr>
-                <w:sz w:val="13"/>
-                <w:szCs w:val="14"/>
-                <w:lang w:val="en-US"/>
-              </w:rPr>
-              <w:t>appTitle: string</w:t>
-            </w:r>
-          </w:p>
-          <w:p>
-            <w:pPr>
-              <w:rPr>
-                <w:sz w:val="13"/>
-                <w:szCs w:val="14"/>
-                <w:lang w:val="en-US"/>
-              </w:rPr>
-            </w:pPr>
+            <w:proofErr w:type="spellStart"/>
+            <w:r>
+              <w:rPr>
+                <w:sz w:val="13"/>
+                <w:szCs w:val="14"/>
+                <w:lang w:val="en-US"/>
+              </w:rPr>
+              <w:t>appTitle</w:t>
+            </w:r>
+            <w:proofErr w:type="spellEnd"/>
+            <w:r>
+              <w:rPr>
+                <w:sz w:val="13"/>
+                <w:szCs w:val="14"/>
+                <w:lang w:val="en-US"/>
+              </w:rPr>
+              <w:t>: string</w:t>
+            </w:r>
+          </w:p>
+          <w:p>
+            <w:pPr>
+              <w:rPr>
+                <w:sz w:val="13"/>
+                <w:szCs w:val="14"/>
+                <w:lang w:val="en-US"/>
+              </w:rPr>
+            </w:pPr>
+            <w:proofErr w:type="spellStart"/>
             <w:r>
               <w:rPr>
                 <w:sz w:val="13"/>
@@ -728,6 +769,7 @@
               </w:rPr>
               <w:t>Provider</w:t>
             </w:r>
+            <w:proofErr w:type="spellEnd"/>
             <w:r>
               <w:rPr>
                 <w:sz w:val="13"/>
@@ -826,6 +868,7 @@
               </w:rPr>
               <w:t xml:space="preserve">which encapsulates </w:t>
             </w:r>
+            <w:proofErr w:type="spellStart"/>
             <w:r>
               <w:rPr>
                 <w:sz w:val="13"/>
@@ -834,6 +877,7 @@
               </w:rPr>
               <w:t>HeaderLogo</w:t>
             </w:r>
+            <w:proofErr w:type="spellEnd"/>
             <w:r>
               <w:rPr>
                 <w:sz w:val="13"/>
@@ -842,6 +886,7 @@
               </w:rPr>
               <w:t xml:space="preserve">, </w:t>
             </w:r>
+            <w:proofErr w:type="spellStart"/>
             <w:r>
               <w:rPr>
                 <w:sz w:val="13"/>
@@ -856,8 +901,18 @@
                 <w:szCs w:val="14"/>
                 <w:lang w:val="en-US"/>
               </w:rPr>
-              <w:t xml:space="preserve">ar, </w:t>
-            </w:r>
+              <w:t>ar</w:t>
+            </w:r>
+            <w:proofErr w:type="spellEnd"/>
+            <w:r>
+              <w:rPr>
+                <w:sz w:val="13"/>
+                <w:szCs w:val="14"/>
+                <w:lang w:val="en-US"/>
+              </w:rPr>
+              <w:t xml:space="preserve">, </w:t>
+            </w:r>
+            <w:proofErr w:type="spellStart"/>
             <w:r>
               <w:rPr>
                 <w:sz w:val="13"/>
@@ -866,6 +921,7 @@
               </w:rPr>
               <w:t>HeaderNotifications</w:t>
             </w:r>
+            <w:proofErr w:type="spellEnd"/>
             <w:r>
               <w:rPr>
                 <w:sz w:val="13"/>
@@ -944,6 +1000,7 @@
                 <w:lang w:val="en-US"/>
               </w:rPr>
             </w:pPr>
+            <w:proofErr w:type="spellStart"/>
             <w:r>
               <w:rPr>
                 <w:sz w:val="15"/>
@@ -952,6 +1009,7 @@
               </w:rPr>
               <w:t>HeaderLogo</w:t>
             </w:r>
+            <w:proofErr w:type="spellEnd"/>
           </w:p>
         </w:tc>
         <w:tc>
@@ -1004,7 +1062,25 @@
                 <w:szCs w:val="14"/>
                 <w:lang w:val="en-US"/>
               </w:rPr>
-              <w:t>. “onClick” method routes the user to the “Dashboard”.</w:t>
+              <w:t>. “</w:t>
+            </w:r>
+            <w:proofErr w:type="spellStart"/>
+            <w:r>
+              <w:rPr>
+                <w:sz w:val="13"/>
+                <w:szCs w:val="14"/>
+                <w:lang w:val="en-US"/>
+              </w:rPr>
+              <w:t>onClick</w:t>
+            </w:r>
+            <w:proofErr w:type="spellEnd"/>
+            <w:r>
+              <w:rPr>
+                <w:sz w:val="13"/>
+                <w:szCs w:val="14"/>
+                <w:lang w:val="en-US"/>
+              </w:rPr>
+              <w:t>” method routes the user to the “Dashboard”.</w:t>
             </w:r>
           </w:p>
         </w:tc>
@@ -1020,6 +1096,7 @@
                 <w:lang w:val="en-US"/>
               </w:rPr>
             </w:pPr>
+            <w:proofErr w:type="spellStart"/>
             <w:r>
               <w:rPr>
                 <w:sz w:val="13"/>
@@ -1036,15 +1113,17 @@
               </w:rPr>
               <w:t>Click</w:t>
             </w:r>
-          </w:p>
-          <w:p>
-            <w:pPr>
-              <w:rPr>
-                <w:sz w:val="13"/>
-                <w:szCs w:val="14"/>
-                <w:lang w:val="en-US"/>
-              </w:rPr>
-            </w:pPr>
+            <w:proofErr w:type="spellEnd"/>
+          </w:p>
+          <w:p>
+            <w:pPr>
+              <w:rPr>
+                <w:sz w:val="13"/>
+                <w:szCs w:val="14"/>
+                <w:lang w:val="en-US"/>
+              </w:rPr>
+            </w:pPr>
+            <w:proofErr w:type="spellStart"/>
             <w:r>
               <w:rPr>
                 <w:sz w:val="13"/>
@@ -1069,22 +1148,77 @@
               </w:rPr>
               <w:t>Image</w:t>
             </w:r>
-          </w:p>
-          <w:p>
-            <w:pPr>
-              <w:rPr>
-                <w:sz w:val="13"/>
-                <w:szCs w:val="14"/>
-                <w:lang w:val="en-US"/>
-              </w:rPr>
-            </w:pPr>
-            <w:r>
-              <w:rPr>
-                <w:sz w:val="13"/>
-                <w:szCs w:val="14"/>
-                <w:lang w:val="en-US"/>
-              </w:rPr>
-              <w:t>&lt;a href=”” onClick = {handleClick}&gt;…&lt;/a&gt;</w:t>
+            <w:proofErr w:type="spellEnd"/>
+          </w:p>
+          <w:p>
+            <w:pPr>
+              <w:rPr>
+                <w:sz w:val="13"/>
+                <w:szCs w:val="14"/>
+                <w:lang w:val="en-US"/>
+              </w:rPr>
+            </w:pPr>
+            <w:r>
+              <w:rPr>
+                <w:sz w:val="13"/>
+                <w:szCs w:val="14"/>
+                <w:lang w:val="en-US"/>
+              </w:rPr>
+              <w:t xml:space="preserve">&lt;a </w:t>
+            </w:r>
+            <w:proofErr w:type="spellStart"/>
+            <w:r>
+              <w:rPr>
+                <w:sz w:val="13"/>
+                <w:szCs w:val="14"/>
+                <w:lang w:val="en-US"/>
+              </w:rPr>
+              <w:t>href</w:t>
+            </w:r>
+            <w:proofErr w:type="spellEnd"/>
+            <w:r>
+              <w:rPr>
+                <w:sz w:val="13"/>
+                <w:szCs w:val="14"/>
+                <w:lang w:val="en-US"/>
+              </w:rPr>
+              <w:t xml:space="preserve">=”” </w:t>
+            </w:r>
+            <w:proofErr w:type="spellStart"/>
+            <w:r>
+              <w:rPr>
+                <w:sz w:val="13"/>
+                <w:szCs w:val="14"/>
+                <w:lang w:val="en-US"/>
+              </w:rPr>
+              <w:t>onClick</w:t>
+            </w:r>
+            <w:proofErr w:type="spellEnd"/>
+            <w:r>
+              <w:rPr>
+                <w:sz w:val="13"/>
+                <w:szCs w:val="14"/>
+                <w:lang w:val="en-US"/>
+              </w:rPr>
+              <w:t xml:space="preserve"> = {</w:t>
+            </w:r>
+            <w:proofErr w:type="spellStart"/>
+            <w:r>
+              <w:rPr>
+                <w:sz w:val="13"/>
+                <w:szCs w:val="14"/>
+                <w:lang w:val="en-US"/>
+              </w:rPr>
+              <w:t>handleClick</w:t>
+            </w:r>
+            <w:proofErr w:type="spellEnd"/>
+            <w:r>
+              <w:rPr>
+                <w:sz w:val="13"/>
+                <w:szCs w:val="14"/>
+                <w:lang w:val="en-US"/>
+              </w:rPr>
+              <w:t>}&gt;…&lt;/a&gt;</w:t>
             </w:r>
           </w:p>
         </w:tc>
@@ -1131,6 +1265,7 @@
                 <w:lang w:val="en-US"/>
               </w:rPr>
             </w:pPr>
+            <w:proofErr w:type="spellStart"/>
             <w:r>
               <w:rPr>
                 <w:sz w:val="15"/>
@@ -1139,6 +1274,7 @@
               </w:rPr>
               <w:t>HeaderSearchBar</w:t>
             </w:r>
+            <w:proofErr w:type="spellEnd"/>
           </w:p>
         </w:tc>
         <w:tc>
@@ -1177,21 +1313,85 @@
                 <w:lang w:val="en-US"/>
               </w:rPr>
             </w:pPr>
-            <w:r>
-              <w:rPr>
-                <w:sz w:val="13"/>
-                <w:szCs w:val="14"/>
-                <w:lang w:val="en-US"/>
-              </w:rPr>
-              <w:t>HeaderSearchBar is inherited from SearchBar (8.0.0.0). HeaderSearchBar can initiate a search in all “modules” who are searchable</w:t>
-            </w:r>
-            <w:r>
-              <w:rPr>
-                <w:sz w:val="13"/>
-                <w:szCs w:val="14"/>
-                <w:lang w:val="en-US"/>
-              </w:rPr>
-              <w:t xml:space="preserve"> including system-help (FAQ/HelpItems)</w:t>
+            <w:proofErr w:type="spellStart"/>
+            <w:r>
+              <w:rPr>
+                <w:sz w:val="13"/>
+                <w:szCs w:val="14"/>
+                <w:lang w:val="en-US"/>
+              </w:rPr>
+              <w:t>HeaderSearchBar</w:t>
+            </w:r>
+            <w:proofErr w:type="spellEnd"/>
+            <w:r>
+              <w:rPr>
+                <w:sz w:val="13"/>
+                <w:szCs w:val="14"/>
+                <w:lang w:val="en-US"/>
+              </w:rPr>
+              <w:t xml:space="preserve"> is inherited from </w:t>
+            </w:r>
+            <w:proofErr w:type="spellStart"/>
+            <w:r>
+              <w:rPr>
+                <w:sz w:val="13"/>
+                <w:szCs w:val="14"/>
+                <w:lang w:val="en-US"/>
+              </w:rPr>
+              <w:t>SearchBar</w:t>
+            </w:r>
+            <w:proofErr w:type="spellEnd"/>
+            <w:r>
+              <w:rPr>
+                <w:sz w:val="13"/>
+                <w:szCs w:val="14"/>
+                <w:lang w:val="en-US"/>
+              </w:rPr>
+              <w:t xml:space="preserve"> (8.0.0.0). </w:t>
+            </w:r>
+            <w:proofErr w:type="spellStart"/>
+            <w:r>
+              <w:rPr>
+                <w:sz w:val="13"/>
+                <w:szCs w:val="14"/>
+                <w:lang w:val="en-US"/>
+              </w:rPr>
+              <w:t>HeaderSearchBar</w:t>
+            </w:r>
+            <w:proofErr w:type="spellEnd"/>
+            <w:r>
+              <w:rPr>
+                <w:sz w:val="13"/>
+                <w:szCs w:val="14"/>
+                <w:lang w:val="en-US"/>
+              </w:rPr>
+              <w:t xml:space="preserve"> can initiate a search in all “modules” who are searchable</w:t>
+            </w:r>
+            <w:r>
+              <w:rPr>
+                <w:sz w:val="13"/>
+                <w:szCs w:val="14"/>
+                <w:lang w:val="en-US"/>
+              </w:rPr>
+              <w:t xml:space="preserve"> including system-help (FAQ/</w:t>
+            </w:r>
+            <w:proofErr w:type="spellStart"/>
+            <w:r>
+              <w:rPr>
+                <w:sz w:val="13"/>
+                <w:szCs w:val="14"/>
+                <w:lang w:val="en-US"/>
+              </w:rPr>
+              <w:t>HelpItems</w:t>
+            </w:r>
+            <w:proofErr w:type="spellEnd"/>
+            <w:r>
+              <w:rPr>
+                <w:sz w:val="13"/>
+                <w:szCs w:val="14"/>
+                <w:lang w:val="en-US"/>
+              </w:rPr>
+              <w:t>)</w:t>
             </w:r>
             <w:r>
               <w:rPr>
@@ -1215,40 +1415,80 @@
                 <w:lang w:val="en-US"/>
               </w:rPr>
             </w:pPr>
-            <w:r>
-              <w:rPr>
-                <w:sz w:val="13"/>
-                <w:szCs w:val="14"/>
-                <w:lang w:val="en-US"/>
-              </w:rPr>
-              <w:t>onChange=handleChange</w:t>
-            </w:r>
-          </w:p>
-          <w:p>
-            <w:pPr>
-              <w:rPr>
-                <w:sz w:val="13"/>
-                <w:szCs w:val="14"/>
-                <w:lang w:val="en-US"/>
-              </w:rPr>
-            </w:pPr>
-          </w:p>
-          <w:p>
-            <w:pPr>
-              <w:rPr>
-                <w:sz w:val="13"/>
-                <w:szCs w:val="14"/>
-                <w:lang w:val="en-US"/>
-              </w:rPr>
-            </w:pPr>
-            <w:r>
-              <w:rPr>
-                <w:sz w:val="13"/>
-                <w:szCs w:val="14"/>
-                <w:lang w:val="en-US"/>
-              </w:rPr>
-              <w:t>onSubmit=handleSubmit</w:t>
-            </w:r>
+            <w:proofErr w:type="spellStart"/>
+            <w:r>
+              <w:rPr>
+                <w:sz w:val="13"/>
+                <w:szCs w:val="14"/>
+                <w:lang w:val="en-US"/>
+              </w:rPr>
+              <w:t>onChange</w:t>
+            </w:r>
+            <w:proofErr w:type="spellEnd"/>
+            <w:r>
+              <w:rPr>
+                <w:sz w:val="13"/>
+                <w:szCs w:val="14"/>
+                <w:lang w:val="en-US"/>
+              </w:rPr>
+              <w:t>=</w:t>
+            </w:r>
+            <w:proofErr w:type="spellStart"/>
+            <w:r>
+              <w:rPr>
+                <w:sz w:val="13"/>
+                <w:szCs w:val="14"/>
+                <w:lang w:val="en-US"/>
+              </w:rPr>
+              <w:t>handleChange</w:t>
+            </w:r>
+            <w:proofErr w:type="spellEnd"/>
+          </w:p>
+          <w:p>
+            <w:pPr>
+              <w:rPr>
+                <w:sz w:val="13"/>
+                <w:szCs w:val="14"/>
+                <w:lang w:val="en-US"/>
+              </w:rPr>
+            </w:pPr>
+          </w:p>
+          <w:p>
+            <w:pPr>
+              <w:rPr>
+                <w:sz w:val="13"/>
+                <w:szCs w:val="14"/>
+                <w:lang w:val="en-US"/>
+              </w:rPr>
+            </w:pPr>
+            <w:proofErr w:type="spellStart"/>
+            <w:r>
+              <w:rPr>
+                <w:sz w:val="13"/>
+                <w:szCs w:val="14"/>
+                <w:lang w:val="en-US"/>
+              </w:rPr>
+              <w:t>onSubmit</w:t>
+            </w:r>
+            <w:proofErr w:type="spellEnd"/>
+            <w:r>
+              <w:rPr>
+                <w:sz w:val="13"/>
+                <w:szCs w:val="14"/>
+                <w:lang w:val="en-US"/>
+              </w:rPr>
+              <w:t>=</w:t>
+            </w:r>
+            <w:proofErr w:type="spellStart"/>
+            <w:r>
+              <w:rPr>
+                <w:sz w:val="13"/>
+                <w:szCs w:val="14"/>
+                <w:lang w:val="en-US"/>
+              </w:rPr>
+              <w:t>handleSubmit</w:t>
+            </w:r>
+            <w:proofErr w:type="spellEnd"/>
           </w:p>
         </w:tc>
         <w:tc>
@@ -1263,39 +1503,69 @@
                 <w:lang w:val="en-US"/>
               </w:rPr>
             </w:pPr>
-            <w:r>
-              <w:rPr>
-                <w:sz w:val="13"/>
-                <w:szCs w:val="14"/>
-                <w:lang w:val="en-US"/>
-              </w:rPr>
-              <w:t>this.state.value</w:t>
-            </w:r>
-          </w:p>
-          <w:p>
-            <w:pPr>
-              <w:rPr>
-                <w:sz w:val="13"/>
-                <w:szCs w:val="14"/>
-                <w:lang w:val="en-US"/>
-              </w:rPr>
-            </w:pPr>
-          </w:p>
-          <w:p>
-            <w:pPr>
-              <w:rPr>
-                <w:sz w:val="13"/>
-                <w:szCs w:val="14"/>
-                <w:lang w:val="en-US"/>
-              </w:rPr>
-            </w:pPr>
-            <w:r>
-              <w:rPr>
-                <w:sz w:val="13"/>
-                <w:szCs w:val="14"/>
-                <w:lang w:val="en-US"/>
-              </w:rPr>
-              <w:t>(formfieldvalue)</w:t>
+            <w:proofErr w:type="spellStart"/>
+            <w:proofErr w:type="gramStart"/>
+            <w:r>
+              <w:rPr>
+                <w:sz w:val="13"/>
+                <w:szCs w:val="14"/>
+                <w:lang w:val="en-US"/>
+              </w:rPr>
+              <w:t>this.state</w:t>
+            </w:r>
+            <w:proofErr w:type="gramEnd"/>
+            <w:r>
+              <w:rPr>
+                <w:sz w:val="13"/>
+                <w:szCs w:val="14"/>
+                <w:lang w:val="en-US"/>
+              </w:rPr>
+              <w:t>.value</w:t>
+            </w:r>
+            <w:proofErr w:type="spellEnd"/>
+          </w:p>
+          <w:p>
+            <w:pPr>
+              <w:rPr>
+                <w:sz w:val="13"/>
+                <w:szCs w:val="14"/>
+                <w:lang w:val="en-US"/>
+              </w:rPr>
+            </w:pPr>
+          </w:p>
+          <w:p>
+            <w:pPr>
+              <w:rPr>
+                <w:sz w:val="13"/>
+                <w:szCs w:val="14"/>
+                <w:lang w:val="en-US"/>
+              </w:rPr>
+            </w:pPr>
+            <w:r>
+              <w:rPr>
+                <w:sz w:val="13"/>
+                <w:szCs w:val="14"/>
+                <w:lang w:val="en-US"/>
+              </w:rPr>
+              <w:t>(</w:t>
+            </w:r>
+            <w:proofErr w:type="spellStart"/>
+            <w:r>
+              <w:rPr>
+                <w:sz w:val="13"/>
+                <w:szCs w:val="14"/>
+                <w:lang w:val="en-US"/>
+              </w:rPr>
+              <w:t>formfieldvalue</w:t>
+            </w:r>
+            <w:proofErr w:type="spellEnd"/>
+            <w:r>
+              <w:rPr>
+                <w:sz w:val="13"/>
+                <w:szCs w:val="14"/>
+                <w:lang w:val="en-US"/>
+              </w:rPr>
+              <w:t>)</w:t>
             </w:r>
           </w:p>
         </w:tc>
@@ -1331,6 +1601,7 @@
                 <w:lang w:val="en-US"/>
               </w:rPr>
             </w:pPr>
+            <w:proofErr w:type="spellStart"/>
             <w:r>
               <w:rPr>
                 <w:sz w:val="15"/>
@@ -1347,6 +1618,7 @@
               </w:rPr>
               <w:t>BarResultList</w:t>
             </w:r>
+            <w:proofErr w:type="spellEnd"/>
           </w:p>
         </w:tc>
         <w:tc>
@@ -1468,6 +1740,7 @@
                 <w:lang w:val="en-US"/>
               </w:rPr>
             </w:pPr>
+            <w:proofErr w:type="spellStart"/>
             <w:r>
               <w:rPr>
                 <w:sz w:val="15"/>
@@ -1484,6 +1757,7 @@
               </w:rPr>
               <w:t>ResultListItem</w:t>
             </w:r>
+            <w:proofErr w:type="spellEnd"/>
           </w:p>
         </w:tc>
         <w:tc>
@@ -1560,6 +1834,7 @@
                 <w:lang w:val="en-US"/>
               </w:rPr>
             </w:pPr>
+            <w:proofErr w:type="spellStart"/>
             <w:r>
               <w:rPr>
                 <w:sz w:val="13"/>
@@ -1568,6 +1843,7 @@
               </w:rPr>
               <w:t>handleSelectItem</w:t>
             </w:r>
+            <w:proofErr w:type="spellEnd"/>
           </w:p>
         </w:tc>
         <w:tc>
@@ -1613,6 +1889,7 @@
                 <w:lang w:val="en-US"/>
               </w:rPr>
             </w:pPr>
+            <w:proofErr w:type="spellStart"/>
             <w:r>
               <w:rPr>
                 <w:sz w:val="15"/>
@@ -1629,6 +1906,7 @@
               </w:rPr>
               <w:t>ResultSection</w:t>
             </w:r>
+            <w:proofErr w:type="spellEnd"/>
           </w:p>
         </w:tc>
         <w:tc>
@@ -1689,7 +1967,25 @@
                 <w:szCs w:val="14"/>
                 <w:lang w:val="en-US"/>
               </w:rPr>
-              <w:t>that devides results from modules reporting to the search module</w:t>
+              <w:t xml:space="preserve">that </w:t>
+            </w:r>
+            <w:proofErr w:type="spellStart"/>
+            <w:r>
+              <w:rPr>
+                <w:sz w:val="13"/>
+                <w:szCs w:val="14"/>
+                <w:lang w:val="en-US"/>
+              </w:rPr>
+              <w:t>devides</w:t>
+            </w:r>
+            <w:proofErr w:type="spellEnd"/>
+            <w:r>
+              <w:rPr>
+                <w:sz w:val="13"/>
+                <w:szCs w:val="14"/>
+                <w:lang w:val="en-US"/>
+              </w:rPr>
+              <w:t xml:space="preserve"> results from modules reporting to the search module</w:t>
             </w:r>
           </w:p>
         </w:tc>
@@ -1734,6 +2030,7 @@
                 <w:lang w:val="en-US"/>
               </w:rPr>
             </w:pPr>
+            <w:proofErr w:type="spellStart"/>
             <w:r>
               <w:rPr>
                 <w:sz w:val="13"/>
@@ -1742,6 +2039,7 @@
               </w:rPr>
               <w:t>sectionName</w:t>
             </w:r>
+            <w:proofErr w:type="spellEnd"/>
           </w:p>
         </w:tc>
       </w:tr>
@@ -1758,6 +2056,7 @@
                 <w:lang w:val="en-US"/>
               </w:rPr>
             </w:pPr>
+            <w:proofErr w:type="spellStart"/>
             <w:r>
               <w:rPr>
                 <w:sz w:val="15"/>
@@ -1766,6 +2065,7 @@
               </w:rPr>
               <w:t>HeaderNotifications</w:t>
             </w:r>
+            <w:proofErr w:type="spellEnd"/>
           </w:p>
         </w:tc>
         <w:tc>
@@ -1818,8 +2118,18 @@
                 <w:szCs w:val="14"/>
                 <w:lang w:val="en-US"/>
               </w:rPr>
-              <w:t>Closed as default. When opened show HeaderNotificationsList</w:t>
-            </w:r>
+              <w:t xml:space="preserve">Closed as default. When opened show </w:t>
+            </w:r>
+            <w:proofErr w:type="spellStart"/>
+            <w:r>
+              <w:rPr>
+                <w:sz w:val="13"/>
+                <w:szCs w:val="14"/>
+                <w:lang w:val="en-US"/>
+              </w:rPr>
+              <w:t>HeaderNotificationsList</w:t>
+            </w:r>
+            <w:proofErr w:type="spellEnd"/>
           </w:p>
         </w:tc>
         <w:tc>
@@ -1834,6 +2144,7 @@
                 <w:lang w:val="en-US"/>
               </w:rPr>
             </w:pPr>
+            <w:proofErr w:type="spellStart"/>
             <w:r>
               <w:rPr>
                 <w:sz w:val="13"/>
@@ -1842,6 +2153,7 @@
               </w:rPr>
               <w:t>handleClick</w:t>
             </w:r>
+            <w:proofErr w:type="spellEnd"/>
           </w:p>
         </w:tc>
         <w:tc>
@@ -1887,6 +2199,7 @@
                 <w:lang w:val="en-US"/>
               </w:rPr>
             </w:pPr>
+            <w:proofErr w:type="spellStart"/>
             <w:r>
               <w:rPr>
                 <w:sz w:val="15"/>
@@ -1895,6 +2208,7 @@
               </w:rPr>
               <w:t>HeaderNotificationsList</w:t>
             </w:r>
+            <w:proofErr w:type="spellEnd"/>
           </w:p>
         </w:tc>
         <w:tc>
@@ -1947,8 +2261,18 @@
                 <w:szCs w:val="14"/>
                 <w:lang w:val="en-US"/>
               </w:rPr>
-              <w:t xml:space="preserve"> and loader of HeaderNotificationsListItems</w:t>
-            </w:r>
+              <w:t xml:space="preserve"> and loader of </w:t>
+            </w:r>
+            <w:proofErr w:type="spellStart"/>
+            <w:r>
+              <w:rPr>
+                <w:sz w:val="13"/>
+                <w:szCs w:val="14"/>
+                <w:lang w:val="en-US"/>
+              </w:rPr>
+              <w:t>HeaderNotificationsListItems</w:t>
+            </w:r>
+            <w:proofErr w:type="spellEnd"/>
           </w:p>
         </w:tc>
         <w:tc>
@@ -1963,6 +2287,7 @@
                 <w:lang w:val="en-US"/>
               </w:rPr>
             </w:pPr>
+            <w:proofErr w:type="spellStart"/>
             <w:r>
               <w:rPr>
                 <w:sz w:val="13"/>
@@ -1971,15 +2296,17 @@
               </w:rPr>
               <w:t>handleMarkAllAsRead</w:t>
             </w:r>
-          </w:p>
-          <w:p>
-            <w:pPr>
-              <w:rPr>
-                <w:sz w:val="13"/>
-                <w:szCs w:val="14"/>
-                <w:lang w:val="en-US"/>
-              </w:rPr>
-            </w:pPr>
+            <w:proofErr w:type="spellEnd"/>
+          </w:p>
+          <w:p>
+            <w:pPr>
+              <w:rPr>
+                <w:sz w:val="13"/>
+                <w:szCs w:val="14"/>
+                <w:lang w:val="en-US"/>
+              </w:rPr>
+            </w:pPr>
+            <w:proofErr w:type="spellStart"/>
             <w:r>
               <w:rPr>
                 <w:sz w:val="13"/>
@@ -1988,15 +2315,17 @@
               </w:rPr>
               <w:t>handleHidePanel</w:t>
             </w:r>
-          </w:p>
-          <w:p>
-            <w:pPr>
-              <w:rPr>
-                <w:sz w:val="13"/>
-                <w:szCs w:val="14"/>
-                <w:lang w:val="en-US"/>
-              </w:rPr>
-            </w:pPr>
+            <w:proofErr w:type="spellEnd"/>
+          </w:p>
+          <w:p>
+            <w:pPr>
+              <w:rPr>
+                <w:sz w:val="13"/>
+                <w:szCs w:val="14"/>
+                <w:lang w:val="en-US"/>
+              </w:rPr>
+            </w:pPr>
+            <w:proofErr w:type="spellStart"/>
             <w:r>
               <w:rPr>
                 <w:sz w:val="13"/>
@@ -2013,15 +2342,17 @@
               </w:rPr>
               <w:t>Settings</w:t>
             </w:r>
-          </w:p>
-          <w:p>
-            <w:pPr>
-              <w:rPr>
-                <w:sz w:val="13"/>
-                <w:szCs w:val="14"/>
-                <w:lang w:val="en-US"/>
-              </w:rPr>
-            </w:pPr>
+            <w:proofErr w:type="spellEnd"/>
+          </w:p>
+          <w:p>
+            <w:pPr>
+              <w:rPr>
+                <w:sz w:val="13"/>
+                <w:szCs w:val="14"/>
+                <w:lang w:val="en-US"/>
+              </w:rPr>
+            </w:pPr>
+            <w:proofErr w:type="spellStart"/>
             <w:r>
               <w:rPr>
                 <w:sz w:val="13"/>
@@ -2030,15 +2361,17 @@
               </w:rPr>
               <w:t>handleShowAll</w:t>
             </w:r>
-          </w:p>
-          <w:p>
-            <w:pPr>
-              <w:rPr>
-                <w:sz w:val="13"/>
-                <w:szCs w:val="14"/>
-                <w:lang w:val="en-US"/>
-              </w:rPr>
-            </w:pPr>
+            <w:proofErr w:type="spellEnd"/>
+          </w:p>
+          <w:p>
+            <w:pPr>
+              <w:rPr>
+                <w:sz w:val="13"/>
+                <w:szCs w:val="14"/>
+                <w:lang w:val="en-US"/>
+              </w:rPr>
+            </w:pPr>
+            <w:proofErr w:type="spellStart"/>
             <w:r>
               <w:rPr>
                 <w:sz w:val="13"/>
@@ -2047,6 +2380,7 @@
               </w:rPr>
               <w:t>handleListScroll</w:t>
             </w:r>
+            <w:proofErr w:type="spellEnd"/>
           </w:p>
         </w:tc>
         <w:tc>
@@ -2092,6 +2426,7 @@
                 <w:lang w:val="en-US"/>
               </w:rPr>
             </w:pPr>
+            <w:proofErr w:type="spellStart"/>
             <w:r>
               <w:rPr>
                 <w:sz w:val="15"/>
@@ -2100,6 +2435,7 @@
               </w:rPr>
               <w:t>HeaderNotificationsListItem</w:t>
             </w:r>
+            <w:proofErr w:type="spellEnd"/>
           </w:p>
         </w:tc>
         <w:tc>
@@ -2160,6 +2496,7 @@
                 <w:lang w:val="en-US"/>
               </w:rPr>
             </w:pPr>
+            <w:proofErr w:type="spellStart"/>
             <w:r>
               <w:rPr>
                 <w:sz w:val="13"/>
@@ -2168,15 +2505,17 @@
               </w:rPr>
               <w:t>handleMarkAsRead</w:t>
             </w:r>
-          </w:p>
-          <w:p>
-            <w:pPr>
-              <w:rPr>
-                <w:sz w:val="13"/>
-                <w:szCs w:val="14"/>
-                <w:lang w:val="en-US"/>
-              </w:rPr>
-            </w:pPr>
+            <w:proofErr w:type="spellEnd"/>
+          </w:p>
+          <w:p>
+            <w:pPr>
+              <w:rPr>
+                <w:sz w:val="13"/>
+                <w:szCs w:val="14"/>
+                <w:lang w:val="en-US"/>
+              </w:rPr>
+            </w:pPr>
+            <w:proofErr w:type="spellStart"/>
             <w:r>
               <w:rPr>
                 <w:sz w:val="13"/>
@@ -2185,14 +2524,25 @@
               </w:rPr>
               <w:t>handleClick</w:t>
             </w:r>
-            <w:r>
-              <w:rPr>
-                <w:sz w:val="13"/>
-                <w:szCs w:val="14"/>
-                <w:lang w:val="en-US"/>
-              </w:rPr>
-              <w:t>/handleSelectItem</w:t>
-            </w:r>
+            <w:proofErr w:type="spellEnd"/>
+            <w:r>
+              <w:rPr>
+                <w:sz w:val="13"/>
+                <w:szCs w:val="14"/>
+                <w:lang w:val="en-US"/>
+              </w:rPr>
+              <w:t>/</w:t>
+            </w:r>
+            <w:proofErr w:type="spellStart"/>
+            <w:r>
+              <w:rPr>
+                <w:sz w:val="13"/>
+                <w:szCs w:val="14"/>
+                <w:lang w:val="en-US"/>
+              </w:rPr>
+              <w:t>handleSelectItem</w:t>
+            </w:r>
+            <w:proofErr w:type="spellEnd"/>
           </w:p>
         </w:tc>
         <w:tc>
@@ -2238,6 +2588,7 @@
                 <w:lang w:val="en-US"/>
               </w:rPr>
             </w:pPr>
+            <w:proofErr w:type="spellStart"/>
             <w:r>
               <w:rPr>
                 <w:sz w:val="15"/>
@@ -2262,6 +2613,7 @@
               </w:rPr>
               <w:t>Profile</w:t>
             </w:r>
+            <w:proofErr w:type="spellEnd"/>
           </w:p>
         </w:tc>
         <w:tc>
@@ -2330,6 +2682,7 @@
                 <w:lang w:val="en-US"/>
               </w:rPr>
             </w:pPr>
+            <w:proofErr w:type="spellStart"/>
             <w:r>
               <w:rPr>
                 <w:sz w:val="13"/>
@@ -2338,6 +2691,7 @@
               </w:rPr>
               <w:t>handleClick</w:t>
             </w:r>
+            <w:proofErr w:type="spellEnd"/>
           </w:p>
         </w:tc>
         <w:tc>
@@ -2352,6 +2706,8 @@
                 <w:lang w:val="en-US"/>
               </w:rPr>
             </w:pPr>
+            <w:proofErr w:type="spellStart"/>
+            <w:proofErr w:type="gramStart"/>
             <w:r>
               <w:rPr>
                 <w:sz w:val="13"/>
@@ -2374,7 +2730,16 @@
                 <w:szCs w:val="14"/>
                 <w:lang w:val="en-US"/>
               </w:rPr>
-              <w:t>.state.log</w:t>
+              <w:t>.state</w:t>
+            </w:r>
+            <w:proofErr w:type="gramEnd"/>
+            <w:r>
+              <w:rPr>
+                <w:sz w:val="13"/>
+                <w:szCs w:val="14"/>
+                <w:lang w:val="en-US"/>
+              </w:rPr>
+              <w:t>.log</w:t>
             </w:r>
             <w:r>
               <w:rPr>
@@ -2392,6 +2757,7 @@
               </w:rPr>
               <w:t>edin</w:t>
             </w:r>
+            <w:proofErr w:type="spellEnd"/>
           </w:p>
         </w:tc>
         <w:tc>
@@ -2423,6 +2789,7 @@
                 <w:lang w:val="en-US"/>
               </w:rPr>
             </w:pPr>
+            <w:proofErr w:type="spellStart"/>
             <w:r>
               <w:rPr>
                 <w:sz w:val="15"/>
@@ -2455,6 +2822,7 @@
               </w:rPr>
               <w:t>Avatar</w:t>
             </w:r>
+            <w:proofErr w:type="spellEnd"/>
           </w:p>
         </w:tc>
         <w:tc>
@@ -2515,6 +2883,7 @@
                 <w:lang w:val="en-US"/>
               </w:rPr>
             </w:pPr>
+            <w:proofErr w:type="spellStart"/>
             <w:r>
               <w:rPr>
                 <w:sz w:val="13"/>
@@ -2523,15 +2892,17 @@
               </w:rPr>
               <w:t>handleClick</w:t>
             </w:r>
-          </w:p>
-          <w:p>
-            <w:pPr>
-              <w:rPr>
-                <w:sz w:val="13"/>
-                <w:szCs w:val="14"/>
-                <w:lang w:val="en-US"/>
-              </w:rPr>
-            </w:pPr>
+            <w:proofErr w:type="spellEnd"/>
+          </w:p>
+          <w:p>
+            <w:pPr>
+              <w:rPr>
+                <w:sz w:val="13"/>
+                <w:szCs w:val="14"/>
+                <w:lang w:val="en-US"/>
+              </w:rPr>
+            </w:pPr>
+            <w:proofErr w:type="spellStart"/>
             <w:r>
               <w:rPr>
                 <w:sz w:val="13"/>
@@ -2540,6 +2911,7 @@
               </w:rPr>
               <w:t>handleLoadImage</w:t>
             </w:r>
+            <w:proofErr w:type="spellEnd"/>
           </w:p>
         </w:tc>
         <w:tc>
@@ -2585,6 +2957,7 @@
                 <w:lang w:val="en-US"/>
               </w:rPr>
             </w:pPr>
+            <w:proofErr w:type="spellStart"/>
             <w:r>
               <w:rPr>
                 <w:sz w:val="15"/>
@@ -2617,6 +2990,7 @@
               </w:rPr>
               <w:t>List</w:t>
             </w:r>
+            <w:proofErr w:type="spellEnd"/>
           </w:p>
         </w:tc>
         <w:tc>
@@ -2661,7 +3035,43 @@
                 <w:szCs w:val="14"/>
                 <w:lang w:val="en-US"/>
               </w:rPr>
-              <w:t>Dropdown list displaying menuitems (HeaderUserProfileListItems) “My profile”, “Settings” and “Log out”</w:t>
+              <w:t xml:space="preserve">Dropdown list displaying </w:t>
+            </w:r>
+            <w:proofErr w:type="spellStart"/>
+            <w:r>
+              <w:rPr>
+                <w:sz w:val="13"/>
+                <w:szCs w:val="14"/>
+                <w:lang w:val="en-US"/>
+              </w:rPr>
+              <w:t>menuitems</w:t>
+            </w:r>
+            <w:proofErr w:type="spellEnd"/>
+            <w:r>
+              <w:rPr>
+                <w:sz w:val="13"/>
+                <w:szCs w:val="14"/>
+                <w:lang w:val="en-US"/>
+              </w:rPr>
+              <w:t xml:space="preserve"> (</w:t>
+            </w:r>
+            <w:proofErr w:type="spellStart"/>
+            <w:r>
+              <w:rPr>
+                <w:sz w:val="13"/>
+                <w:szCs w:val="14"/>
+                <w:lang w:val="en-US"/>
+              </w:rPr>
+              <w:t>HeaderUserProfileListItems</w:t>
+            </w:r>
+            <w:proofErr w:type="spellEnd"/>
+            <w:r>
+              <w:rPr>
+                <w:sz w:val="13"/>
+                <w:szCs w:val="14"/>
+                <w:lang w:val="en-US"/>
+              </w:rPr>
+              <w:t>) “My profile”, “Settings” and “Log out”</w:t>
             </w:r>
           </w:p>
         </w:tc>
@@ -2677,6 +3087,7 @@
                 <w:lang w:val="en-US"/>
               </w:rPr>
             </w:pPr>
+            <w:proofErr w:type="spellStart"/>
             <w:r>
               <w:rPr>
                 <w:sz w:val="13"/>
@@ -2685,6 +3096,7 @@
               </w:rPr>
               <w:t>handleClick</w:t>
             </w:r>
+            <w:proofErr w:type="spellEnd"/>
           </w:p>
         </w:tc>
         <w:tc>
@@ -2730,6 +3142,7 @@
                 <w:lang w:val="en-US"/>
               </w:rPr>
             </w:pPr>
+            <w:proofErr w:type="spellStart"/>
             <w:r>
               <w:rPr>
                 <w:sz w:val="15"/>
@@ -2762,6 +3175,7 @@
               </w:rPr>
               <w:t>ListItem</w:t>
             </w:r>
+            <w:proofErr w:type="spellEnd"/>
           </w:p>
         </w:tc>
         <w:tc>
@@ -2822,6 +3236,7 @@
                 <w:lang w:val="en-US"/>
               </w:rPr>
             </w:pPr>
+            <w:proofErr w:type="spellStart"/>
             <w:r>
               <w:rPr>
                 <w:sz w:val="13"/>
@@ -2830,6 +3245,7 @@
               </w:rPr>
               <w:t>handleClick</w:t>
             </w:r>
+            <w:proofErr w:type="spellEnd"/>
           </w:p>
         </w:tc>
         <w:tc>
@@ -2964,6 +3380,7 @@
                 <w:lang w:val="en-US"/>
               </w:rPr>
             </w:pPr>
+            <w:proofErr w:type="spellStart"/>
             <w:r>
               <w:rPr>
                 <w:b/>
@@ -2973,6 +3390,7 @@
               </w:rPr>
               <w:t>MenuPanel</w:t>
             </w:r>
+            <w:proofErr w:type="spellEnd"/>
           </w:p>
         </w:tc>
         <w:tc>
@@ -3041,6 +3459,7 @@
                 <w:lang w:val="en-US"/>
               </w:rPr>
             </w:pPr>
+            <w:proofErr w:type="spellStart"/>
             <w:r>
               <w:rPr>
                 <w:sz w:val="13"/>
@@ -3049,6 +3468,7 @@
               </w:rPr>
               <w:t>handleToggle</w:t>
             </w:r>
+            <w:proofErr w:type="spellEnd"/>
           </w:p>
         </w:tc>
         <w:tc>
@@ -3063,13 +3483,24 @@
                 <w:lang w:val="en-US"/>
               </w:rPr>
             </w:pPr>
-            <w:r>
-              <w:rPr>
-                <w:sz w:val="13"/>
-                <w:szCs w:val="14"/>
-                <w:lang w:val="en-US"/>
-              </w:rPr>
-              <w:t>this.state.</w:t>
+            <w:proofErr w:type="spellStart"/>
+            <w:proofErr w:type="gramStart"/>
+            <w:r>
+              <w:rPr>
+                <w:sz w:val="13"/>
+                <w:szCs w:val="14"/>
+                <w:lang w:val="en-US"/>
+              </w:rPr>
+              <w:t>this.state</w:t>
+            </w:r>
+            <w:proofErr w:type="gramEnd"/>
+            <w:r>
+              <w:rPr>
+                <w:sz w:val="13"/>
+                <w:szCs w:val="14"/>
+                <w:lang w:val="en-US"/>
+              </w:rPr>
+              <w:t>.</w:t>
             </w:r>
             <w:r>
               <w:rPr>
@@ -3079,6 +3510,7 @@
               </w:rPr>
               <w:t>open</w:t>
             </w:r>
+            <w:proofErr w:type="spellEnd"/>
           </w:p>
         </w:tc>
         <w:tc>
@@ -3137,6 +3569,7 @@
                 <w:lang w:val="en-US"/>
               </w:rPr>
             </w:pPr>
+            <w:proofErr w:type="spellStart"/>
             <w:r>
               <w:rPr>
                 <w:sz w:val="15"/>
@@ -3145,6 +3578,7 @@
               </w:rPr>
               <w:t>MenuPanelMessages</w:t>
             </w:r>
+            <w:proofErr w:type="spellEnd"/>
           </w:p>
         </w:tc>
         <w:tc>
@@ -3213,6 +3647,7 @@
                 <w:lang w:val="en-US"/>
               </w:rPr>
             </w:pPr>
+            <w:proofErr w:type="spellStart"/>
             <w:r>
               <w:rPr>
                 <w:sz w:val="13"/>
@@ -3221,6 +3656,7 @@
               </w:rPr>
               <w:t>handleToggle</w:t>
             </w:r>
+            <w:proofErr w:type="spellEnd"/>
           </w:p>
         </w:tc>
         <w:tc>
@@ -3235,13 +3671,24 @@
                 <w:lang w:val="en-US"/>
               </w:rPr>
             </w:pPr>
-            <w:r>
-              <w:rPr>
-                <w:sz w:val="13"/>
-                <w:szCs w:val="14"/>
-                <w:lang w:val="en-US"/>
-              </w:rPr>
-              <w:t>this.state.</w:t>
+            <w:proofErr w:type="spellStart"/>
+            <w:proofErr w:type="gramStart"/>
+            <w:r>
+              <w:rPr>
+                <w:sz w:val="13"/>
+                <w:szCs w:val="14"/>
+                <w:lang w:val="en-US"/>
+              </w:rPr>
+              <w:t>this.state</w:t>
+            </w:r>
+            <w:proofErr w:type="gramEnd"/>
+            <w:r>
+              <w:rPr>
+                <w:sz w:val="13"/>
+                <w:szCs w:val="14"/>
+                <w:lang w:val="en-US"/>
+              </w:rPr>
+              <w:t>.</w:t>
             </w:r>
             <w:r>
               <w:rPr>
@@ -3251,6 +3698,7 @@
               </w:rPr>
               <w:t>open</w:t>
             </w:r>
+            <w:proofErr w:type="spellEnd"/>
           </w:p>
         </w:tc>
         <w:tc>
@@ -3301,6 +3749,7 @@
                 <w:lang w:val="en-US"/>
               </w:rPr>
             </w:pPr>
+            <w:proofErr w:type="spellStart"/>
             <w:r>
               <w:rPr>
                 <w:sz w:val="15"/>
@@ -3317,6 +3766,7 @@
               </w:rPr>
               <w:t>List</w:t>
             </w:r>
+            <w:proofErr w:type="spellEnd"/>
           </w:p>
         </w:tc>
         <w:tc>
@@ -3433,6 +3883,7 @@
                 <w:lang w:val="en-US"/>
               </w:rPr>
             </w:pPr>
+            <w:proofErr w:type="spellStart"/>
             <w:r>
               <w:rPr>
                 <w:sz w:val="15"/>
@@ -3457,6 +3908,7 @@
               </w:rPr>
               <w:t>Item</w:t>
             </w:r>
+            <w:proofErr w:type="spellEnd"/>
           </w:p>
         </w:tc>
         <w:tc>
@@ -3659,7 +4111,25 @@
                 <w:szCs w:val="14"/>
                 <w:lang w:val="en-US"/>
               </w:rPr>
-              <w:t xml:space="preserve">(could be implemented with routes to encourage codesplitting and different lacy/asynchronous load techniques </w:t>
+              <w:t xml:space="preserve">(could be implemented with routes to encourage </w:t>
+            </w:r>
+            <w:proofErr w:type="spellStart"/>
+            <w:r>
+              <w:rPr>
+                <w:sz w:val="13"/>
+                <w:szCs w:val="14"/>
+                <w:lang w:val="en-US"/>
+              </w:rPr>
+              <w:t>codesplitting</w:t>
+            </w:r>
+            <w:proofErr w:type="spellEnd"/>
+            <w:r>
+              <w:rPr>
+                <w:sz w:val="13"/>
+                <w:szCs w:val="14"/>
+                <w:lang w:val="en-US"/>
+              </w:rPr>
+              <w:t xml:space="preserve"> and different lacy/asynchronous load techniques </w:t>
             </w:r>
             <w:r>
               <w:rPr>
@@ -3683,6 +4153,7 @@
                 <w:lang w:val="en-US"/>
               </w:rPr>
             </w:pPr>
+            <w:proofErr w:type="spellStart"/>
             <w:r>
               <w:rPr>
                 <w:sz w:val="13"/>
@@ -3691,6 +4162,7 @@
               </w:rPr>
               <w:t>onClick</w:t>
             </w:r>
+            <w:proofErr w:type="spellEnd"/>
           </w:p>
         </w:tc>
         <w:tc>
@@ -3747,6 +4219,7 @@
                 <w:lang w:val="en-US"/>
               </w:rPr>
             </w:pPr>
+            <w:proofErr w:type="spellStart"/>
             <w:r>
               <w:rPr>
                 <w:sz w:val="15"/>
@@ -3763,6 +4236,7 @@
               </w:rPr>
               <w:t>List</w:t>
             </w:r>
+            <w:proofErr w:type="spellEnd"/>
             <w:r>
               <w:rPr>
                 <w:sz w:val="15"/>
@@ -3823,15 +4297,33 @@
                 <w:szCs w:val="14"/>
                 <w:lang w:val="en-US"/>
               </w:rPr>
-              <w:t xml:space="preserve">A list of custom </w:t>
-            </w:r>
-            <w:r>
-              <w:rPr>
-                <w:sz w:val="13"/>
-                <w:szCs w:val="14"/>
-                <w:lang w:val="en-US"/>
-              </w:rPr>
-              <w:t>menu item</w:t>
+              <w:t xml:space="preserve">A </w:t>
+            </w:r>
+            <w:proofErr w:type="gramStart"/>
+            <w:r>
+              <w:rPr>
+                <w:sz w:val="13"/>
+                <w:szCs w:val="14"/>
+                <w:lang w:val="en-US"/>
+              </w:rPr>
+              <w:t xml:space="preserve">list of custom </w:t>
+            </w:r>
+            <w:r>
+              <w:rPr>
+                <w:sz w:val="13"/>
+                <w:szCs w:val="14"/>
+                <w:lang w:val="en-US"/>
+              </w:rPr>
+              <w:t>menu</w:t>
+            </w:r>
+            <w:proofErr w:type="gramEnd"/>
+            <w:r>
+              <w:rPr>
+                <w:sz w:val="13"/>
+                <w:szCs w:val="14"/>
+                <w:lang w:val="en-US"/>
+              </w:rPr>
+              <w:t xml:space="preserve"> item</w:t>
             </w:r>
             <w:r>
               <w:rPr>
@@ -3863,8 +4355,6 @@
                 <w:lang w:val="en-US"/>
               </w:rPr>
             </w:pPr>
-            <w:bookmarkStart w:id="1" w:name="_GoBack"/>
-            <w:bookmarkEnd w:id="1"/>
           </w:p>
         </w:tc>
         <w:tc>
@@ -3913,6 +4403,7 @@
                 <w:lang w:val="en-US"/>
               </w:rPr>
             </w:pPr>
+            <w:proofErr w:type="spellStart"/>
             <w:r>
               <w:rPr>
                 <w:sz w:val="15"/>
@@ -3921,6 +4412,7 @@
               </w:rPr>
               <w:t>MenuPanelUserListItem</w:t>
             </w:r>
+            <w:proofErr w:type="spellEnd"/>
             <w:r>
               <w:rPr>
                 <w:sz w:val="15"/>
@@ -4021,14 +4513,34 @@
                 <w:lang w:val="en-US"/>
               </w:rPr>
             </w:pPr>
-            <w:r>
-              <w:rPr>
-                <w:sz w:val="13"/>
-                <w:szCs w:val="14"/>
-                <w:lang w:val="en-US"/>
-              </w:rPr>
-              <w:t>onClick/OnAttach</w:t>
-            </w:r>
+            <w:proofErr w:type="spellStart"/>
+            <w:r>
+              <w:rPr>
+                <w:sz w:val="13"/>
+                <w:szCs w:val="14"/>
+                <w:lang w:val="en-US"/>
+              </w:rPr>
+              <w:t>onClick</w:t>
+            </w:r>
+            <w:proofErr w:type="spellEnd"/>
+            <w:r>
+              <w:rPr>
+                <w:sz w:val="13"/>
+                <w:szCs w:val="14"/>
+                <w:lang w:val="en-US"/>
+              </w:rPr>
+              <w:t>/</w:t>
+            </w:r>
+            <w:proofErr w:type="spellStart"/>
+            <w:r>
+              <w:rPr>
+                <w:sz w:val="13"/>
+                <w:szCs w:val="14"/>
+                <w:lang w:val="en-US"/>
+              </w:rPr>
+              <w:t>OnAttach</w:t>
+            </w:r>
+            <w:proofErr w:type="spellEnd"/>
           </w:p>
         </w:tc>
         <w:tc>
@@ -4077,6 +4589,7 @@
                 <w:lang w:val="en-US"/>
               </w:rPr>
             </w:pPr>
+            <w:proofErr w:type="spellStart"/>
             <w:r>
               <w:rPr>
                 <w:sz w:val="15"/>
@@ -4094,6 +4607,7 @@
               </w:rPr>
               <w:t>ListSearch</w:t>
             </w:r>
+            <w:proofErr w:type="spellEnd"/>
             <w:r>
               <w:rPr>
                 <w:sz w:val="15"/>
@@ -4202,6 +4716,7 @@
                 <w:lang w:val="en-US"/>
               </w:rPr>
             </w:pPr>
+            <w:proofErr w:type="spellStart"/>
             <w:r>
               <w:rPr>
                 <w:sz w:val="15"/>
@@ -4210,6 +4725,7 @@
               </w:rPr>
               <w:t>MenuPanelAppMarket</w:t>
             </w:r>
+            <w:proofErr w:type="spellEnd"/>
           </w:p>
         </w:tc>
         <w:tc>
@@ -4278,6 +4794,7 @@
                 <w:lang w:val="en-US"/>
               </w:rPr>
             </w:pPr>
+            <w:proofErr w:type="spellStart"/>
             <w:r>
               <w:rPr>
                 <w:sz w:val="13"/>
@@ -4286,6 +4803,7 @@
               </w:rPr>
               <w:t>onClick</w:t>
             </w:r>
+            <w:proofErr w:type="spellEnd"/>
           </w:p>
         </w:tc>
         <w:tc>
@@ -4300,13 +4818,24 @@
                 <w:lang w:val="en-US"/>
               </w:rPr>
             </w:pPr>
-            <w:r>
-              <w:rPr>
-                <w:sz w:val="13"/>
-                <w:szCs w:val="14"/>
-                <w:lang w:val="en-US"/>
-              </w:rPr>
-              <w:t>this.state.</w:t>
+            <w:proofErr w:type="spellStart"/>
+            <w:proofErr w:type="gramStart"/>
+            <w:r>
+              <w:rPr>
+                <w:sz w:val="13"/>
+                <w:szCs w:val="14"/>
+                <w:lang w:val="en-US"/>
+              </w:rPr>
+              <w:t>this.state</w:t>
+            </w:r>
+            <w:proofErr w:type="gramEnd"/>
+            <w:r>
+              <w:rPr>
+                <w:sz w:val="13"/>
+                <w:szCs w:val="14"/>
+                <w:lang w:val="en-US"/>
+              </w:rPr>
+              <w:t>.</w:t>
             </w:r>
             <w:r>
               <w:rPr>
@@ -4316,6 +4845,7 @@
               </w:rPr>
               <w:t>open</w:t>
             </w:r>
+            <w:proofErr w:type="spellEnd"/>
           </w:p>
         </w:tc>
         <w:tc>
@@ -4392,6 +4922,7 @@
                 <w:lang w:val="en-US"/>
               </w:rPr>
             </w:pPr>
+            <w:proofErr w:type="spellStart"/>
             <w:r>
               <w:rPr>
                 <w:sz w:val="15"/>
@@ -4408,6 +4939,7 @@
               </w:rPr>
               <w:t>List</w:t>
             </w:r>
+            <w:proofErr w:type="spellEnd"/>
           </w:p>
         </w:tc>
         <w:tc>
@@ -4516,6 +5048,7 @@
                 <w:lang w:val="en-US"/>
               </w:rPr>
             </w:pPr>
+            <w:proofErr w:type="spellStart"/>
             <w:r>
               <w:rPr>
                 <w:sz w:val="15"/>
@@ -4532,6 +5065,7 @@
               </w:rPr>
               <w:t>ListItem</w:t>
             </w:r>
+            <w:proofErr w:type="spellEnd"/>
           </w:p>
         </w:tc>
         <w:tc>
@@ -4592,6 +5126,7 @@
                 <w:lang w:val="en-US"/>
               </w:rPr>
             </w:pPr>
+            <w:proofErr w:type="spellStart"/>
             <w:r>
               <w:rPr>
                 <w:sz w:val="13"/>
@@ -4600,6 +5135,7 @@
               </w:rPr>
               <w:t>onClick</w:t>
             </w:r>
+            <w:proofErr w:type="spellEnd"/>
           </w:p>
         </w:tc>
         <w:tc>
@@ -4629,13 +5165,23 @@
                 <w:lang w:val="en-US"/>
               </w:rPr>
             </w:pPr>
-            <w:r>
-              <w:rPr>
-                <w:sz w:val="13"/>
-                <w:szCs w:val="14"/>
-                <w:lang w:val="en-US"/>
-              </w:rPr>
-              <w:t>href: string</w:t>
+            <w:proofErr w:type="spellStart"/>
+            <w:r>
+              <w:rPr>
+                <w:sz w:val="13"/>
+                <w:szCs w:val="14"/>
+                <w:lang w:val="en-US"/>
+              </w:rPr>
+              <w:t>href</w:t>
+            </w:r>
+            <w:proofErr w:type="spellEnd"/>
+            <w:r>
+              <w:rPr>
+                <w:sz w:val="13"/>
+                <w:szCs w:val="14"/>
+                <w:lang w:val="en-US"/>
+              </w:rPr>
+              <w:t>: string</w:t>
             </w:r>
           </w:p>
         </w:tc>
@@ -4827,6 +5373,7 @@
               </w:rPr>
               <w:t xml:space="preserve"> executed from the </w:t>
             </w:r>
+            <w:proofErr w:type="spellStart"/>
             <w:r>
               <w:rPr>
                 <w:sz w:val="13"/>
@@ -4835,6 +5382,7 @@
               </w:rPr>
               <w:t>MenuPanelListItem</w:t>
             </w:r>
+            <w:proofErr w:type="spellEnd"/>
             <w:r>
               <w:rPr>
                 <w:sz w:val="13"/>
@@ -4889,6 +5437,7 @@
                 <w:lang w:val="en-US"/>
               </w:rPr>
             </w:pPr>
+            <w:proofErr w:type="spellStart"/>
             <w:r>
               <w:rPr>
                 <w:sz w:val="13"/>
@@ -4897,15 +5446,17 @@
               </w:rPr>
               <w:t>unmountScenes</w:t>
             </w:r>
-          </w:p>
-          <w:p>
-            <w:pPr>
-              <w:rPr>
-                <w:sz w:val="13"/>
-                <w:szCs w:val="14"/>
-                <w:lang w:val="en-US"/>
-              </w:rPr>
-            </w:pPr>
+            <w:proofErr w:type="spellEnd"/>
+          </w:p>
+          <w:p>
+            <w:pPr>
+              <w:rPr>
+                <w:sz w:val="13"/>
+                <w:szCs w:val="14"/>
+                <w:lang w:val="en-US"/>
+              </w:rPr>
+            </w:pPr>
+            <w:proofErr w:type="spellStart"/>
             <w:r>
               <w:rPr>
                 <w:sz w:val="13"/>
@@ -4914,6 +5465,7 @@
               </w:rPr>
               <w:t>onPopulation</w:t>
             </w:r>
+            <w:proofErr w:type="spellEnd"/>
           </w:p>
         </w:tc>
         <w:tc>
@@ -4928,6 +5480,8 @@
                 <w:lang w:val="en-US"/>
               </w:rPr>
             </w:pPr>
+            <w:proofErr w:type="spellStart"/>
+            <w:proofErr w:type="gramStart"/>
             <w:r>
               <w:rPr>
                 <w:sz w:val="13"/>
@@ -4942,8 +5496,18 @@
                 <w:szCs w:val="14"/>
                 <w:lang w:val="en-US"/>
               </w:rPr>
-              <w:t>his.state.populated</w:t>
-            </w:r>
+              <w:t>his.state</w:t>
+            </w:r>
+            <w:proofErr w:type="gramEnd"/>
+            <w:r>
+              <w:rPr>
+                <w:sz w:val="13"/>
+                <w:szCs w:val="14"/>
+                <w:lang w:val="en-US"/>
+              </w:rPr>
+              <w:t>.populated</w:t>
+            </w:r>
+            <w:proofErr w:type="spellEnd"/>
           </w:p>
         </w:tc>
         <w:tc>
@@ -4983,6 +5547,7 @@
                 <w:lang w:val="en-US"/>
               </w:rPr>
             </w:pPr>
+            <w:proofErr w:type="spellStart"/>
             <w:r>
               <w:rPr>
                 <w:sz w:val="15"/>
@@ -4999,6 +5564,7 @@
               </w:rPr>
               <w:t>List</w:t>
             </w:r>
+            <w:proofErr w:type="spellEnd"/>
           </w:p>
         </w:tc>
         <w:tc>
@@ -5104,6 +5670,7 @@
                 <w:lang w:val="en-US"/>
               </w:rPr>
             </w:pPr>
+            <w:proofErr w:type="spellStart"/>
             <w:r>
               <w:rPr>
                 <w:sz w:val="15"/>
@@ -5112,6 +5679,7 @@
               </w:rPr>
               <w:t>WorkspaceMainTabItem</w:t>
             </w:r>
+            <w:proofErr w:type="spellEnd"/>
           </w:p>
         </w:tc>
         <w:tc>
@@ -5156,8 +5724,18 @@
                 <w:szCs w:val="14"/>
                 <w:lang w:val="en-US"/>
               </w:rPr>
-              <w:t>A single tab item on the tablist</w:t>
-            </w:r>
+              <w:t xml:space="preserve">A single tab item on the </w:t>
+            </w:r>
+            <w:proofErr w:type="spellStart"/>
+            <w:r>
+              <w:rPr>
+                <w:sz w:val="13"/>
+                <w:szCs w:val="14"/>
+                <w:lang w:val="en-US"/>
+              </w:rPr>
+              <w:t>tablist</w:t>
+            </w:r>
+            <w:proofErr w:type="spellEnd"/>
           </w:p>
         </w:tc>
         <w:tc>
@@ -5172,6 +5750,7 @@
                 <w:lang w:val="en-US"/>
               </w:rPr>
             </w:pPr>
+            <w:proofErr w:type="spellStart"/>
             <w:r>
               <w:rPr>
                 <w:sz w:val="13"/>
@@ -5180,6 +5759,7 @@
               </w:rPr>
               <w:t>onClick</w:t>
             </w:r>
+            <w:proofErr w:type="spellEnd"/>
           </w:p>
         </w:tc>
         <w:tc>
@@ -5194,14 +5774,34 @@
                 <w:lang w:val="en-US"/>
               </w:rPr>
             </w:pPr>
-            <w:r>
-              <w:rPr>
-                <w:sz w:val="13"/>
-                <w:szCs w:val="14"/>
-                <w:lang w:val="en-US"/>
-              </w:rPr>
-              <w:t>this .state.active</w:t>
-            </w:r>
+            <w:proofErr w:type="gramStart"/>
+            <w:r>
+              <w:rPr>
+                <w:sz w:val="13"/>
+                <w:szCs w:val="14"/>
+                <w:lang w:val="en-US"/>
+              </w:rPr>
+              <w:t>this .</w:t>
+            </w:r>
+            <w:proofErr w:type="spellStart"/>
+            <w:r>
+              <w:rPr>
+                <w:sz w:val="13"/>
+                <w:szCs w:val="14"/>
+                <w:lang w:val="en-US"/>
+              </w:rPr>
+              <w:t>state</w:t>
+            </w:r>
+            <w:proofErr w:type="gramEnd"/>
+            <w:r>
+              <w:rPr>
+                <w:sz w:val="13"/>
+                <w:szCs w:val="14"/>
+                <w:lang w:val="en-US"/>
+              </w:rPr>
+              <w:t>.active</w:t>
+            </w:r>
+            <w:proofErr w:type="spellEnd"/>
           </w:p>
         </w:tc>
         <w:tc>
@@ -5241,6 +5841,7 @@
                 <w:lang w:val="en-US"/>
               </w:rPr>
             </w:pPr>
+            <w:proofErr w:type="spellStart"/>
             <w:r>
               <w:rPr>
                 <w:sz w:val="15"/>
@@ -5249,6 +5850,7 @@
               </w:rPr>
               <w:t>WorkspaceSuperTabList</w:t>
             </w:r>
+            <w:proofErr w:type="spellEnd"/>
           </w:p>
         </w:tc>
         <w:tc>
@@ -5293,7 +5895,25 @@
                 <w:szCs w:val="14"/>
                 <w:lang w:val="en-US"/>
               </w:rPr>
-              <w:t>The Super tablist component</w:t>
+              <w:t xml:space="preserve">The Super </w:t>
+            </w:r>
+            <w:proofErr w:type="spellStart"/>
+            <w:r>
+              <w:rPr>
+                <w:sz w:val="13"/>
+                <w:szCs w:val="14"/>
+                <w:lang w:val="en-US"/>
+              </w:rPr>
+              <w:t>tablist</w:t>
+            </w:r>
+            <w:proofErr w:type="spellEnd"/>
+            <w:r>
+              <w:rPr>
+                <w:sz w:val="13"/>
+                <w:szCs w:val="14"/>
+                <w:lang w:val="en-US"/>
+              </w:rPr>
+              <w:t xml:space="preserve"> component</w:t>
             </w:r>
           </w:p>
         </w:tc>
@@ -5354,6 +5974,7 @@
                 <w:lang w:val="en-US"/>
               </w:rPr>
             </w:pPr>
+            <w:proofErr w:type="spellStart"/>
             <w:r>
               <w:rPr>
                 <w:sz w:val="15"/>
@@ -5362,6 +5983,7 @@
               </w:rPr>
               <w:t>WorkspaceSuperTabItem</w:t>
             </w:r>
+            <w:proofErr w:type="spellEnd"/>
           </w:p>
         </w:tc>
         <w:tc>
@@ -5406,8 +6028,18 @@
                 <w:szCs w:val="14"/>
                 <w:lang w:val="en-US"/>
               </w:rPr>
-              <w:t>A single tab item on the tablist</w:t>
-            </w:r>
+              <w:t xml:space="preserve">A single tab item on the </w:t>
+            </w:r>
+            <w:proofErr w:type="spellStart"/>
+            <w:r>
+              <w:rPr>
+                <w:sz w:val="13"/>
+                <w:szCs w:val="14"/>
+                <w:lang w:val="en-US"/>
+              </w:rPr>
+              <w:t>tablist</w:t>
+            </w:r>
+            <w:proofErr w:type="spellEnd"/>
           </w:p>
         </w:tc>
         <w:tc>
@@ -5422,6 +6054,7 @@
                 <w:lang w:val="en-US"/>
               </w:rPr>
             </w:pPr>
+            <w:proofErr w:type="spellStart"/>
             <w:r>
               <w:rPr>
                 <w:sz w:val="13"/>
@@ -5430,6 +6063,7 @@
               </w:rPr>
               <w:t>onClick</w:t>
             </w:r>
+            <w:proofErr w:type="spellEnd"/>
           </w:p>
         </w:tc>
         <w:tc>
@@ -5444,14 +6078,34 @@
                 <w:lang w:val="en-US"/>
               </w:rPr>
             </w:pPr>
-            <w:r>
-              <w:rPr>
-                <w:sz w:val="13"/>
-                <w:szCs w:val="14"/>
-                <w:lang w:val="en-US"/>
-              </w:rPr>
-              <w:t>this .state.active</w:t>
-            </w:r>
+            <w:proofErr w:type="gramStart"/>
+            <w:r>
+              <w:rPr>
+                <w:sz w:val="13"/>
+                <w:szCs w:val="14"/>
+                <w:lang w:val="en-US"/>
+              </w:rPr>
+              <w:t>this .</w:t>
+            </w:r>
+            <w:proofErr w:type="spellStart"/>
+            <w:r>
+              <w:rPr>
+                <w:sz w:val="13"/>
+                <w:szCs w:val="14"/>
+                <w:lang w:val="en-US"/>
+              </w:rPr>
+              <w:t>state</w:t>
+            </w:r>
+            <w:proofErr w:type="gramEnd"/>
+            <w:r>
+              <w:rPr>
+                <w:sz w:val="13"/>
+                <w:szCs w:val="14"/>
+                <w:lang w:val="en-US"/>
+              </w:rPr>
+              <w:t>.active</w:t>
+            </w:r>
+            <w:proofErr w:type="spellEnd"/>
           </w:p>
         </w:tc>
         <w:tc>
@@ -5491,6 +6145,7 @@
                 <w:lang w:val="en-US"/>
               </w:rPr>
             </w:pPr>
+            <w:proofErr w:type="spellStart"/>
             <w:r>
               <w:rPr>
                 <w:sz w:val="15"/>
@@ -5499,6 +6154,7 @@
               </w:rPr>
               <w:t>WorkspaceSubTabList</w:t>
             </w:r>
+            <w:proofErr w:type="spellEnd"/>
           </w:p>
         </w:tc>
         <w:tc>
@@ -5543,7 +6199,25 @@
                 <w:szCs w:val="14"/>
                 <w:lang w:val="en-US"/>
               </w:rPr>
-              <w:t>The Sub tablist component</w:t>
+              <w:t xml:space="preserve">The Sub </w:t>
+            </w:r>
+            <w:proofErr w:type="spellStart"/>
+            <w:r>
+              <w:rPr>
+                <w:sz w:val="13"/>
+                <w:szCs w:val="14"/>
+                <w:lang w:val="en-US"/>
+              </w:rPr>
+              <w:t>tablist</w:t>
+            </w:r>
+            <w:proofErr w:type="spellEnd"/>
+            <w:r>
+              <w:rPr>
+                <w:sz w:val="13"/>
+                <w:szCs w:val="14"/>
+                <w:lang w:val="en-US"/>
+              </w:rPr>
+              <w:t xml:space="preserve"> component</w:t>
             </w:r>
           </w:p>
         </w:tc>
@@ -5604,6 +6278,7 @@
                 <w:lang w:val="en-US"/>
               </w:rPr>
             </w:pPr>
+            <w:proofErr w:type="spellStart"/>
             <w:r>
               <w:rPr>
                 <w:sz w:val="15"/>
@@ -5612,6 +6287,7 @@
               </w:rPr>
               <w:t>WorkspaceSubTabItem</w:t>
             </w:r>
+            <w:proofErr w:type="spellEnd"/>
           </w:p>
         </w:tc>
         <w:tc>
@@ -5656,8 +6332,18 @@
                 <w:szCs w:val="14"/>
                 <w:lang w:val="en-US"/>
               </w:rPr>
-              <w:t>A single tab item on the tablist</w:t>
-            </w:r>
+              <w:t xml:space="preserve">A single tab item on the </w:t>
+            </w:r>
+            <w:proofErr w:type="spellStart"/>
+            <w:r>
+              <w:rPr>
+                <w:sz w:val="13"/>
+                <w:szCs w:val="14"/>
+                <w:lang w:val="en-US"/>
+              </w:rPr>
+              <w:t>tablist</w:t>
+            </w:r>
+            <w:proofErr w:type="spellEnd"/>
           </w:p>
         </w:tc>
         <w:tc>
@@ -5672,6 +6358,7 @@
                 <w:lang w:val="en-US"/>
               </w:rPr>
             </w:pPr>
+            <w:proofErr w:type="spellStart"/>
             <w:r>
               <w:rPr>
                 <w:sz w:val="13"/>
@@ -5680,6 +6367,7 @@
               </w:rPr>
               <w:t>onClick</w:t>
             </w:r>
+            <w:proofErr w:type="spellEnd"/>
           </w:p>
         </w:tc>
         <w:tc>
@@ -5694,14 +6382,34 @@
                 <w:lang w:val="en-US"/>
               </w:rPr>
             </w:pPr>
-            <w:r>
-              <w:rPr>
-                <w:sz w:val="13"/>
-                <w:szCs w:val="14"/>
-                <w:lang w:val="en-US"/>
-              </w:rPr>
-              <w:t>this .state.active</w:t>
-            </w:r>
+            <w:proofErr w:type="gramStart"/>
+            <w:r>
+              <w:rPr>
+                <w:sz w:val="13"/>
+                <w:szCs w:val="14"/>
+                <w:lang w:val="en-US"/>
+              </w:rPr>
+              <w:t>this .</w:t>
+            </w:r>
+            <w:proofErr w:type="spellStart"/>
+            <w:r>
+              <w:rPr>
+                <w:sz w:val="13"/>
+                <w:szCs w:val="14"/>
+                <w:lang w:val="en-US"/>
+              </w:rPr>
+              <w:t>state</w:t>
+            </w:r>
+            <w:proofErr w:type="gramEnd"/>
+            <w:r>
+              <w:rPr>
+                <w:sz w:val="13"/>
+                <w:szCs w:val="14"/>
+                <w:lang w:val="en-US"/>
+              </w:rPr>
+              <w:t>.active</w:t>
+            </w:r>
+            <w:proofErr w:type="spellEnd"/>
           </w:p>
         </w:tc>
         <w:tc>
@@ -5891,7 +6599,25 @@
                 <w:szCs w:val="14"/>
                 <w:lang w:val="en-US"/>
               </w:rPr>
-              <w:t xml:space="preserve"> which encapculates a label and the App </w:t>
+              <w:t xml:space="preserve"> which </w:t>
+            </w:r>
+            <w:proofErr w:type="spellStart"/>
+            <w:r>
+              <w:rPr>
+                <w:sz w:val="13"/>
+                <w:szCs w:val="14"/>
+                <w:lang w:val="en-US"/>
+              </w:rPr>
+              <w:t>encapculates</w:t>
+            </w:r>
+            <w:proofErr w:type="spellEnd"/>
+            <w:r>
+              <w:rPr>
+                <w:sz w:val="13"/>
+                <w:szCs w:val="14"/>
+                <w:lang w:val="en-US"/>
+              </w:rPr>
+              <w:t xml:space="preserve"> a label and the App </w:t>
             </w:r>
             <w:r>
               <w:rPr>
@@ -5968,6 +6694,7 @@
                 <w:lang w:val="en-US"/>
               </w:rPr>
             </w:pPr>
+            <w:proofErr w:type="spellStart"/>
             <w:r>
               <w:rPr>
                 <w:sz w:val="15"/>
@@ -5976,6 +6703,7 @@
               </w:rPr>
               <w:t>FooterLabel</w:t>
             </w:r>
+            <w:proofErr w:type="spellEnd"/>
           </w:p>
         </w:tc>
         <w:tc>
@@ -6036,6 +6764,7 @@
                 <w:lang w:val="en-US"/>
               </w:rPr>
             </w:pPr>
+            <w:proofErr w:type="spellStart"/>
             <w:r>
               <w:rPr>
                 <w:sz w:val="13"/>
@@ -6044,6 +6773,7 @@
               </w:rPr>
               <w:t>onClick</w:t>
             </w:r>
+            <w:proofErr w:type="spellEnd"/>
           </w:p>
         </w:tc>
         <w:tc>
@@ -6097,6 +6827,7 @@
                 <w:lang w:val="en-US"/>
               </w:rPr>
             </w:pPr>
+            <w:proofErr w:type="spellStart"/>
             <w:r>
               <w:rPr>
                 <w:sz w:val="15"/>
@@ -6105,6 +6836,7 @@
               </w:rPr>
               <w:t>FooterHelp</w:t>
             </w:r>
+            <w:proofErr w:type="spellEnd"/>
           </w:p>
         </w:tc>
         <w:tc>
@@ -6232,6 +6964,7 @@
                 <w:lang w:val="en-US"/>
               </w:rPr>
             </w:pPr>
+            <w:proofErr w:type="spellStart"/>
             <w:r>
               <w:rPr>
                 <w:sz w:val="13"/>
@@ -6240,6 +6973,7 @@
               </w:rPr>
               <w:t>onToggle</w:t>
             </w:r>
+            <w:proofErr w:type="spellEnd"/>
           </w:p>
         </w:tc>
         <w:tc>
@@ -6374,6 +7108,7 @@
                 <w:lang w:val="en-US"/>
               </w:rPr>
             </w:pPr>
+            <w:proofErr w:type="spellStart"/>
             <w:r>
               <w:rPr>
                 <w:b/>
@@ -6383,6 +7118,18 @@
               </w:rPr>
               <w:t>NotificationPanel</w:t>
             </w:r>
+            <w:proofErr w:type="spellEnd"/>
+            <w:r>
+              <w:rPr>
+                <w:b/>
+                <w:sz w:val="15"/>
+                <w:szCs w:val="14"/>
+                <w:lang w:val="en-US"/>
+              </w:rPr>
+              <w:t xml:space="preserve"> (TERMINATED)</w:t>
+            </w:r>
+            <w:bookmarkStart w:id="1" w:name="_GoBack"/>
+            <w:bookmarkEnd w:id="1"/>
           </w:p>
         </w:tc>
         <w:tc>
@@ -6484,23 +7231,7 @@
                 <w:szCs w:val="14"/>
                 <w:lang w:val="en-US"/>
               </w:rPr>
-              <w:t>(</w:t>
-            </w:r>
-            <w:r>
-              <w:rPr>
-                <w:sz w:val="13"/>
-                <w:szCs w:val="14"/>
-                <w:lang w:val="en-US"/>
-              </w:rPr>
-              <w:t xml:space="preserve">PROPOSE </w:t>
-            </w:r>
-            <w:r>
-              <w:rPr>
-                <w:sz w:val="13"/>
-                <w:szCs w:val="14"/>
-                <w:lang w:val="en-US"/>
-              </w:rPr>
-              <w:t>TERMINATED)</w:t>
+              <w:t>(TERMINATED)</w:t>
             </w:r>
           </w:p>
         </w:tc>
@@ -6516,6 +7247,7 @@
                 <w:lang w:val="en-US"/>
               </w:rPr>
             </w:pPr>
+            <w:proofErr w:type="spellStart"/>
             <w:r>
               <w:rPr>
                 <w:sz w:val="13"/>
@@ -6524,6 +7256,7 @@
               </w:rPr>
               <w:t>handleToggle</w:t>
             </w:r>
+            <w:proofErr w:type="spellEnd"/>
           </w:p>
         </w:tc>
         <w:tc>
@@ -6538,13 +7271,24 @@
                 <w:lang w:val="en-US"/>
               </w:rPr>
             </w:pPr>
-            <w:r>
-              <w:rPr>
-                <w:sz w:val="13"/>
-                <w:szCs w:val="14"/>
-                <w:lang w:val="en-US"/>
-              </w:rPr>
-              <w:t>this.state.</w:t>
+            <w:proofErr w:type="spellStart"/>
+            <w:proofErr w:type="gramStart"/>
+            <w:r>
+              <w:rPr>
+                <w:sz w:val="13"/>
+                <w:szCs w:val="14"/>
+                <w:lang w:val="en-US"/>
+              </w:rPr>
+              <w:t>this.state</w:t>
+            </w:r>
+            <w:proofErr w:type="gramEnd"/>
+            <w:r>
+              <w:rPr>
+                <w:sz w:val="13"/>
+                <w:szCs w:val="14"/>
+                <w:lang w:val="en-US"/>
+              </w:rPr>
+              <w:t>.</w:t>
             </w:r>
             <w:r>
               <w:rPr>
@@ -6554,6 +7298,7 @@
               </w:rPr>
               <w:t>open</w:t>
             </w:r>
+            <w:proofErr w:type="spellEnd"/>
           </w:p>
         </w:tc>
         <w:tc>
@@ -6593,6 +7338,7 @@
                 <w:lang w:val="en-US"/>
               </w:rPr>
             </w:pPr>
+            <w:proofErr w:type="spellStart"/>
             <w:r>
               <w:rPr>
                 <w:sz w:val="15"/>
@@ -6601,6 +7347,7 @@
               </w:rPr>
               <w:t>NotificationPanelToggle</w:t>
             </w:r>
+            <w:proofErr w:type="spellEnd"/>
           </w:p>
         </w:tc>
         <w:tc>
@@ -6645,7 +7392,7 @@
                 <w:szCs w:val="14"/>
                 <w:lang w:val="en-US"/>
               </w:rPr>
-              <w:t>(PROPOSE TERMINATED)</w:t>
+              <w:t>(TERMINATED)</w:t>
             </w:r>
           </w:p>
         </w:tc>
@@ -6706,6 +7453,7 @@
                 <w:lang w:val="en-US"/>
               </w:rPr>
             </w:pPr>
+            <w:proofErr w:type="spellStart"/>
             <w:r>
               <w:rPr>
                 <w:sz w:val="15"/>
@@ -6722,6 +7470,7 @@
               </w:rPr>
               <w:t>List</w:t>
             </w:r>
+            <w:proofErr w:type="spellEnd"/>
           </w:p>
         </w:tc>
         <w:tc>
@@ -6765,7 +7514,7 @@
                 <w:szCs w:val="14"/>
                 <w:lang w:val="en-US"/>
               </w:rPr>
-              <w:t>(PROPOSE TERMINATED)</w:t>
+              <w:t>(TERMINATED)</w:t>
             </w:r>
           </w:p>
         </w:tc>
@@ -6826,6 +7575,7 @@
                 <w:lang w:val="en-US"/>
               </w:rPr>
             </w:pPr>
+            <w:proofErr w:type="spellStart"/>
             <w:r>
               <w:rPr>
                 <w:sz w:val="15"/>
@@ -6850,6 +7600,7 @@
               </w:rPr>
               <w:t>Item</w:t>
             </w:r>
+            <w:proofErr w:type="spellEnd"/>
           </w:p>
         </w:tc>
         <w:tc>
@@ -6925,7 +7676,7 @@
                 <w:szCs w:val="14"/>
                 <w:lang w:val="en-US"/>
               </w:rPr>
-              <w:t>(PROPOSE TERMINATED)</w:t>
+              <w:t>(TERMINATED)</w:t>
             </w:r>
           </w:p>
         </w:tc>
@@ -7074,6 +7825,7 @@
                 <w:lang w:val="en-US"/>
               </w:rPr>
             </w:pPr>
+            <w:proofErr w:type="spellStart"/>
             <w:r>
               <w:rPr>
                 <w:b/>
@@ -7083,6 +7835,7 @@
               </w:rPr>
               <w:t>MessagePanel</w:t>
             </w:r>
+            <w:proofErr w:type="spellEnd"/>
           </w:p>
         </w:tc>
         <w:tc>
@@ -7126,8 +7879,18 @@
                 <w:szCs w:val="14"/>
                 <w:lang w:val="en-US"/>
               </w:rPr>
-              <w:t>The messages drawer panel to the right. Panel shows a list of users and their online/offline status. Toggle drawer is located on MenuPanel</w:t>
-            </w:r>
+              <w:t xml:space="preserve">The messages drawer panel to the right. Panel shows a list of users and their online/offline status. Toggle drawer is located on </w:t>
+            </w:r>
+            <w:proofErr w:type="spellStart"/>
+            <w:r>
+              <w:rPr>
+                <w:sz w:val="13"/>
+                <w:szCs w:val="14"/>
+                <w:lang w:val="en-US"/>
+              </w:rPr>
+              <w:t>MenuPanel</w:t>
+            </w:r>
+            <w:proofErr w:type="spellEnd"/>
           </w:p>
           <w:p>
             <w:pPr>
@@ -7150,6 +7913,7 @@
                 <w:lang w:val="en-US"/>
               </w:rPr>
             </w:pPr>
+            <w:proofErr w:type="spellStart"/>
             <w:r>
               <w:rPr>
                 <w:sz w:val="13"/>
@@ -7158,6 +7922,7 @@
               </w:rPr>
               <w:t>handleToggle</w:t>
             </w:r>
+            <w:proofErr w:type="spellEnd"/>
           </w:p>
         </w:tc>
         <w:tc>
@@ -7172,13 +7937,24 @@
                 <w:lang w:val="en-US"/>
               </w:rPr>
             </w:pPr>
-            <w:r>
-              <w:rPr>
-                <w:sz w:val="13"/>
-                <w:szCs w:val="14"/>
-                <w:lang w:val="en-US"/>
-              </w:rPr>
-              <w:t>this.state.</w:t>
+            <w:proofErr w:type="spellStart"/>
+            <w:proofErr w:type="gramStart"/>
+            <w:r>
+              <w:rPr>
+                <w:sz w:val="13"/>
+                <w:szCs w:val="14"/>
+                <w:lang w:val="en-US"/>
+              </w:rPr>
+              <w:t>this.state</w:t>
+            </w:r>
+            <w:proofErr w:type="gramEnd"/>
+            <w:r>
+              <w:rPr>
+                <w:sz w:val="13"/>
+                <w:szCs w:val="14"/>
+                <w:lang w:val="en-US"/>
+              </w:rPr>
+              <w:t>.</w:t>
             </w:r>
             <w:r>
               <w:rPr>
@@ -7188,6 +7964,7 @@
               </w:rPr>
               <w:t>open</w:t>
             </w:r>
+            <w:proofErr w:type="spellEnd"/>
           </w:p>
         </w:tc>
         <w:tc>
@@ -7227,6 +8004,7 @@
                 <w:lang w:val="en-US"/>
               </w:rPr>
             </w:pPr>
+            <w:proofErr w:type="spellStart"/>
             <w:r>
               <w:rPr>
                 <w:sz w:val="15"/>
@@ -7235,6 +8013,7 @@
               </w:rPr>
               <w:t>MessagePanelSearch</w:t>
             </w:r>
+            <w:proofErr w:type="spellEnd"/>
           </w:p>
         </w:tc>
         <w:tc>
@@ -7300,6 +8079,7 @@
                 <w:lang w:val="en-US"/>
               </w:rPr>
             </w:pPr>
+            <w:proofErr w:type="spellStart"/>
             <w:r>
               <w:rPr>
                 <w:sz w:val="13"/>
@@ -7308,6 +8088,7 @@
               </w:rPr>
               <w:t>handleSubmit</w:t>
             </w:r>
+            <w:proofErr w:type="spellEnd"/>
           </w:p>
         </w:tc>
         <w:tc>
@@ -7353,6 +8134,7 @@
                 <w:lang w:val="en-US"/>
               </w:rPr>
             </w:pPr>
+            <w:proofErr w:type="spellStart"/>
             <w:r>
               <w:rPr>
                 <w:sz w:val="15"/>
@@ -7361,6 +8143,7 @@
               </w:rPr>
               <w:t>MessagePanelTabs</w:t>
             </w:r>
+            <w:proofErr w:type="spellEnd"/>
           </w:p>
         </w:tc>
         <w:tc>
@@ -7464,6 +8247,7 @@
                 <w:lang w:val="en-US"/>
               </w:rPr>
             </w:pPr>
+            <w:proofErr w:type="spellStart"/>
             <w:r>
               <w:rPr>
                 <w:sz w:val="15"/>
@@ -7472,6 +8256,7 @@
               </w:rPr>
               <w:t>MessagePanelList</w:t>
             </w:r>
+            <w:proofErr w:type="spellEnd"/>
           </w:p>
         </w:tc>
         <w:tc>
@@ -7575,6 +8360,7 @@
                 <w:lang w:val="en-US"/>
               </w:rPr>
             </w:pPr>
+            <w:proofErr w:type="spellStart"/>
             <w:r>
               <w:rPr>
                 <w:sz w:val="15"/>
@@ -7583,6 +8369,7 @@
               </w:rPr>
               <w:t>MessagePanelListItem</w:t>
             </w:r>
+            <w:proofErr w:type="spellEnd"/>
           </w:p>
         </w:tc>
         <w:tc>
@@ -7688,6 +8475,7 @@
                 <w:lang w:val="en-US"/>
               </w:rPr>
             </w:pPr>
+            <w:proofErr w:type="spellStart"/>
             <w:r>
               <w:rPr>
                 <w:sz w:val="15"/>
@@ -7696,6 +8484,7 @@
               </w:rPr>
               <w:t>MessagePanelListItemClosed</w:t>
             </w:r>
+            <w:proofErr w:type="spellEnd"/>
           </w:p>
         </w:tc>
         <w:tc>
@@ -7740,7 +8529,43 @@
                 <w:szCs w:val="14"/>
                 <w:lang w:val="en-US"/>
               </w:rPr>
-              <w:t>An ongoing chat with a closed window/chatbox. Chatboxes are attached to the footer</w:t>
+              <w:t>An ongoing chat with a closed window/</w:t>
+            </w:r>
+            <w:proofErr w:type="spellStart"/>
+            <w:r>
+              <w:rPr>
+                <w:sz w:val="13"/>
+                <w:szCs w:val="14"/>
+                <w:lang w:val="en-US"/>
+              </w:rPr>
+              <w:t>chatbox</w:t>
+            </w:r>
+            <w:proofErr w:type="spellEnd"/>
+            <w:r>
+              <w:rPr>
+                <w:sz w:val="13"/>
+                <w:szCs w:val="14"/>
+                <w:lang w:val="en-US"/>
+              </w:rPr>
+              <w:t xml:space="preserve">. </w:t>
+            </w:r>
+            <w:proofErr w:type="spellStart"/>
+            <w:r>
+              <w:rPr>
+                <w:sz w:val="13"/>
+                <w:szCs w:val="14"/>
+                <w:lang w:val="en-US"/>
+              </w:rPr>
+              <w:t>Chatboxes</w:t>
+            </w:r>
+            <w:proofErr w:type="spellEnd"/>
+            <w:r>
+              <w:rPr>
+                <w:sz w:val="13"/>
+                <w:szCs w:val="14"/>
+                <w:lang w:val="en-US"/>
+              </w:rPr>
+              <w:t xml:space="preserve"> are attached to the footer</w:t>
             </w:r>
           </w:p>
         </w:tc>
@@ -7801,6 +8626,7 @@
                 <w:lang w:val="en-US"/>
               </w:rPr>
             </w:pPr>
+            <w:proofErr w:type="spellStart"/>
             <w:r>
               <w:rPr>
                 <w:sz w:val="15"/>
@@ -7809,6 +8635,7 @@
               </w:rPr>
               <w:t>MessagePanelListItemOpen</w:t>
             </w:r>
+            <w:proofErr w:type="spellEnd"/>
           </w:p>
         </w:tc>
         <w:tc>
@@ -7853,7 +8680,25 @@
                 <w:szCs w:val="14"/>
                 <w:lang w:val="en-US"/>
               </w:rPr>
-              <w:t>An ongoing chat with an open window/chatbox.</w:t>
+              <w:t>An ongoing chat with an open window/</w:t>
+            </w:r>
+            <w:proofErr w:type="spellStart"/>
+            <w:r>
+              <w:rPr>
+                <w:sz w:val="13"/>
+                <w:szCs w:val="14"/>
+                <w:lang w:val="en-US"/>
+              </w:rPr>
+              <w:t>chatbox</w:t>
+            </w:r>
+            <w:proofErr w:type="spellEnd"/>
+            <w:r>
+              <w:rPr>
+                <w:sz w:val="13"/>
+                <w:szCs w:val="14"/>
+                <w:lang w:val="en-US"/>
+              </w:rPr>
+              <w:t>.</w:t>
             </w:r>
           </w:p>
         </w:tc>
@@ -7914,6 +8759,7 @@
                 <w:lang w:val="en-US"/>
               </w:rPr>
             </w:pPr>
+            <w:proofErr w:type="spellStart"/>
             <w:r>
               <w:rPr>
                 <w:sz w:val="15"/>
@@ -7922,6 +8768,7 @@
               </w:rPr>
               <w:t>MessagePanelItemOpenAddUser</w:t>
             </w:r>
+            <w:proofErr w:type="spellEnd"/>
           </w:p>
         </w:tc>
         <w:tc>
@@ -8019,6 +8866,7 @@
                 <w:lang w:val="en-US"/>
               </w:rPr>
             </w:pPr>
+            <w:proofErr w:type="spellStart"/>
             <w:r>
               <w:rPr>
                 <w:sz w:val="15"/>
@@ -8027,6 +8875,7 @@
               </w:rPr>
               <w:t>MessagePanelItemOpenFeed</w:t>
             </w:r>
+            <w:proofErr w:type="spellEnd"/>
           </w:p>
         </w:tc>
         <w:tc>
@@ -8123,6 +8972,7 @@
                 <w:lang w:val="en-US"/>
               </w:rPr>
             </w:pPr>
+            <w:proofErr w:type="spellStart"/>
             <w:r>
               <w:rPr>
                 <w:sz w:val="15"/>
@@ -8131,6 +8981,7 @@
               </w:rPr>
               <w:t>MessagePanelItemOpenCompose</w:t>
             </w:r>
+            <w:proofErr w:type="spellEnd"/>
           </w:p>
         </w:tc>
         <w:tc>
@@ -8317,6 +9168,7 @@
                 <w:lang w:val="en-US"/>
               </w:rPr>
             </w:pPr>
+            <w:proofErr w:type="spellStart"/>
             <w:r>
               <w:rPr>
                 <w:b/>
@@ -8326,6 +9178,7 @@
               </w:rPr>
               <w:t>WindowModalPopup</w:t>
             </w:r>
+            <w:proofErr w:type="spellEnd"/>
           </w:p>
         </w:tc>
         <w:tc>
@@ -8423,6 +9276,7 @@
                 <w:lang w:val="en-US"/>
               </w:rPr>
             </w:pPr>
+            <w:proofErr w:type="spellStart"/>
             <w:r>
               <w:rPr>
                 <w:sz w:val="15"/>
@@ -8431,6 +9285,7 @@
               </w:rPr>
               <w:t>WindowModalLogin</w:t>
             </w:r>
+            <w:proofErr w:type="spellEnd"/>
           </w:p>
         </w:tc>
         <w:tc>
@@ -8528,6 +9383,7 @@
                 <w:lang w:val="en-US"/>
               </w:rPr>
             </w:pPr>
+            <w:proofErr w:type="spellStart"/>
             <w:r>
               <w:rPr>
                 <w:sz w:val="15"/>
@@ -8536,6 +9392,7 @@
               </w:rPr>
               <w:t>WindowModalAlert</w:t>
             </w:r>
+            <w:proofErr w:type="spellEnd"/>
           </w:p>
         </w:tc>
         <w:tc>
@@ -8722,6 +9579,7 @@
                 <w:lang w:val="en-US"/>
               </w:rPr>
             </w:pPr>
+            <w:proofErr w:type="spellStart"/>
             <w:r>
               <w:rPr>
                 <w:b/>
@@ -8731,6 +9589,7 @@
               </w:rPr>
               <w:t>GlobalComponents</w:t>
             </w:r>
+            <w:proofErr w:type="spellEnd"/>
           </w:p>
         </w:tc>
         <w:tc>
@@ -8828,6 +9687,7 @@
                 <w:lang w:val="en-US"/>
               </w:rPr>
             </w:pPr>
+            <w:proofErr w:type="spellStart"/>
             <w:r>
               <w:rPr>
                 <w:sz w:val="15"/>
@@ -8836,6 +9696,7 @@
               </w:rPr>
               <w:t>SearchBar</w:t>
             </w:r>
+            <w:proofErr w:type="spellEnd"/>
           </w:p>
         </w:tc>
         <w:tc>
@@ -8874,13 +9735,23 @@
                 <w:lang w:val="en-US"/>
               </w:rPr>
             </w:pPr>
-            <w:r>
-              <w:rPr>
-                <w:sz w:val="13"/>
-                <w:szCs w:val="14"/>
-                <w:lang w:val="en-US"/>
-              </w:rPr>
-              <w:t>SearchBar component which can be inserted in other components and views (scenes)</w:t>
+            <w:proofErr w:type="spellStart"/>
+            <w:r>
+              <w:rPr>
+                <w:sz w:val="13"/>
+                <w:szCs w:val="14"/>
+                <w:lang w:val="en-US"/>
+              </w:rPr>
+              <w:t>SearchBar</w:t>
+            </w:r>
+            <w:proofErr w:type="spellEnd"/>
+            <w:r>
+              <w:rPr>
+                <w:sz w:val="13"/>
+                <w:szCs w:val="14"/>
+                <w:lang w:val="en-US"/>
+              </w:rPr>
+              <w:t xml:space="preserve"> component which can be inserted in other components and views (scenes)</w:t>
             </w:r>
           </w:p>
         </w:tc>
@@ -9144,6 +10015,7 @@
                 <w:lang w:val="en-US"/>
               </w:rPr>
             </w:pPr>
+            <w:proofErr w:type="spellStart"/>
             <w:r>
               <w:rPr>
                 <w:sz w:val="15"/>
@@ -9152,6 +10024,7 @@
               </w:rPr>
               <w:t>UserProfile</w:t>
             </w:r>
+            <w:proofErr w:type="spellEnd"/>
           </w:p>
         </w:tc>
         <w:tc>
@@ -9454,6 +10327,7 @@
                 <w:lang w:val="en-US"/>
               </w:rPr>
             </w:pPr>
+            <w:proofErr w:type="spellStart"/>
             <w:r>
               <w:rPr>
                 <w:sz w:val="15"/>
@@ -9462,6 +10336,7 @@
               </w:rPr>
               <w:t>DisplayImage</w:t>
             </w:r>
+            <w:proofErr w:type="spellEnd"/>
           </w:p>
         </w:tc>
         <w:tc>
@@ -9497,8 +10372,18 @@
                 <w:szCs w:val="14"/>
                 <w:lang w:val="en-US"/>
               </w:rPr>
-              <w:t>Could be a component wrapper for the method handleLoadImage</w:t>
-            </w:r>
+              <w:t xml:space="preserve">Could be a component wrapper for the method </w:t>
+            </w:r>
+            <w:proofErr w:type="spellStart"/>
+            <w:r>
+              <w:rPr>
+                <w:sz w:val="13"/>
+                <w:szCs w:val="14"/>
+                <w:lang w:val="en-US"/>
+              </w:rPr>
+              <w:t>handleLoadImage</w:t>
+            </w:r>
+            <w:proofErr w:type="spellEnd"/>
           </w:p>
         </w:tc>
         <w:tc>
@@ -9558,6 +10443,7 @@
                 <w:lang w:val="en-US"/>
               </w:rPr>
             </w:pPr>
+            <w:proofErr w:type="spellStart"/>
             <w:r>
               <w:rPr>
                 <w:sz w:val="15"/>
@@ -9566,6 +10452,7 @@
               </w:rPr>
               <w:t>DisplayIcon</w:t>
             </w:r>
+            <w:proofErr w:type="spellEnd"/>
           </w:p>
         </w:tc>
         <w:tc>
@@ -9617,13 +10504,23 @@
               </w:rPr>
               <w:t>&lt;</w:t>
             </w:r>
-            <w:r>
-              <w:rPr>
-                <w:sz w:val="13"/>
-                <w:szCs w:val="14"/>
-                <w:lang w:val="en-US"/>
-              </w:rPr>
-              <w:t xml:space="preserve">DisplayIcon </w:t>
+            <w:proofErr w:type="spellStart"/>
+            <w:r>
+              <w:rPr>
+                <w:sz w:val="13"/>
+                <w:szCs w:val="14"/>
+                <w:lang w:val="en-US"/>
+              </w:rPr>
+              <w:t>DisplayIcon</w:t>
+            </w:r>
+            <w:proofErr w:type="spellEnd"/>
+            <w:r>
+              <w:rPr>
+                <w:sz w:val="13"/>
+                <w:szCs w:val="14"/>
+                <w:lang w:val="en-US"/>
+              </w:rPr>
+              <w:t xml:space="preserve"> </w:t>
             </w:r>
             <w:r>
               <w:rPr>
@@ -9639,7 +10536,25 @@
                 <w:szCs w:val="14"/>
                 <w:lang w:val="en-US"/>
               </w:rPr>
-              <w:t xml:space="preserve"> iconname={‘dashboard’</w:t>
+              <w:t xml:space="preserve"> </w:t>
+            </w:r>
+            <w:proofErr w:type="spellStart"/>
+            <w:r>
+              <w:rPr>
+                <w:sz w:val="13"/>
+                <w:szCs w:val="14"/>
+                <w:lang w:val="en-US"/>
+              </w:rPr>
+              <w:t>iconname</w:t>
+            </w:r>
+            <w:proofErr w:type="spellEnd"/>
+            <w:r>
+              <w:rPr>
+                <w:sz w:val="13"/>
+                <w:szCs w:val="14"/>
+                <w:lang w:val="en-US"/>
+              </w:rPr>
+              <w:t>={‘dashboard’</w:t>
             </w:r>
             <w:r>
               <w:rPr>
@@ -9737,13 +10652,23 @@
                 <w:lang w:val="en-US"/>
               </w:rPr>
             </w:pPr>
-            <w:r>
-              <w:rPr>
-                <w:sz w:val="13"/>
-                <w:szCs w:val="14"/>
-                <w:lang w:val="en-US"/>
-              </w:rPr>
-              <w:t>iconname: string</w:t>
+            <w:proofErr w:type="spellStart"/>
+            <w:r>
+              <w:rPr>
+                <w:sz w:val="13"/>
+                <w:szCs w:val="14"/>
+                <w:lang w:val="en-US"/>
+              </w:rPr>
+              <w:t>iconname</w:t>
+            </w:r>
+            <w:proofErr w:type="spellEnd"/>
+            <w:r>
+              <w:rPr>
+                <w:sz w:val="13"/>
+                <w:szCs w:val="14"/>
+                <w:lang w:val="en-US"/>
+              </w:rPr>
+              <w:t>: string</w:t>
             </w:r>
           </w:p>
           <w:p>
@@ -9778,6 +10703,7 @@
                 <w:lang w:val="en-US"/>
               </w:rPr>
             </w:pPr>
+            <w:proofErr w:type="spellStart"/>
             <w:r>
               <w:rPr>
                 <w:sz w:val="15"/>
@@ -9786,6 +10712,7 @@
               </w:rPr>
               <w:t>ThemeProvider</w:t>
             </w:r>
+            <w:proofErr w:type="spellEnd"/>
           </w:p>
         </w:tc>
         <w:tc>
@@ -9970,6 +10897,7 @@
                 <w:lang w:val="en-US"/>
               </w:rPr>
             </w:pPr>
+            <w:proofErr w:type="spellStart"/>
             <w:r>
               <w:rPr>
                 <w:sz w:val="15"/>
@@ -9978,6 +10906,7 @@
               </w:rPr>
               <w:t>AppName</w:t>
             </w:r>
+            <w:proofErr w:type="spellEnd"/>
           </w:p>
         </w:tc>
         <w:tc>
@@ -10066,6 +10995,7 @@
                 <w:lang w:val="en-US"/>
               </w:rPr>
             </w:pPr>
+            <w:proofErr w:type="spellStart"/>
             <w:r>
               <w:rPr>
                 <w:sz w:val="15"/>
@@ -10074,6 +11004,7 @@
               </w:rPr>
               <w:t>AppVersion</w:t>
             </w:r>
+            <w:proofErr w:type="spellEnd"/>
           </w:p>
         </w:tc>
         <w:tc>
@@ -10162,6 +11093,7 @@
                 <w:lang w:val="en-US"/>
               </w:rPr>
             </w:pPr>
+            <w:proofErr w:type="spellStart"/>
             <w:r>
               <w:rPr>
                 <w:sz w:val="15"/>
@@ -10170,6 +11102,7 @@
               </w:rPr>
               <w:t>HelpItem</w:t>
             </w:r>
+            <w:proofErr w:type="spellEnd"/>
           </w:p>
         </w:tc>
         <w:tc>
@@ -10242,13 +11175,23 @@
                 <w:lang w:val="en-US"/>
               </w:rPr>
             </w:pPr>
-            <w:r>
-              <w:rPr>
-                <w:sz w:val="13"/>
-                <w:szCs w:val="14"/>
-                <w:lang w:val="en-US"/>
-              </w:rPr>
-              <w:t>helpitem: number</w:t>
+            <w:proofErr w:type="spellStart"/>
+            <w:r>
+              <w:rPr>
+                <w:sz w:val="13"/>
+                <w:szCs w:val="14"/>
+                <w:lang w:val="en-US"/>
+              </w:rPr>
+              <w:t>helpitem</w:t>
+            </w:r>
+            <w:proofErr w:type="spellEnd"/>
+            <w:r>
+              <w:rPr>
+                <w:sz w:val="13"/>
+                <w:szCs w:val="14"/>
+                <w:lang w:val="en-US"/>
+              </w:rPr>
+              <w:t>: number</w:t>
             </w:r>
           </w:p>
         </w:tc>
@@ -10298,8 +11241,18 @@
           <w:sz w:val="21"/>
           <w:lang w:val="en-US"/>
         </w:rPr>
-        <w:t>ODEUM API (odeum-api</w:t>
+        <w:t>ODEUM API (</w:t>
       </w:r>
+      <w:proofErr w:type="spellStart"/>
+      <w:r>
+        <w:rPr>
+          <w:rStyle w:val="A3"/>
+          <w:sz w:val="21"/>
+          <w:lang w:val="en-US"/>
+        </w:rPr>
+        <w:t>odeum-api</w:t>
+      </w:r>
+      <w:proofErr w:type="spellEnd"/>
       <w:r>
         <w:rPr>
           <w:rStyle w:val="A3"/>
@@ -10335,8 +11288,18 @@
           <w:sz w:val="21"/>
           <w:lang w:val="en-US"/>
         </w:rPr>
-        <w:t>ODEUM Code.js (odeum-codejs</w:t>
+        <w:t>ODEUM Code.js (</w:t>
       </w:r>
+      <w:proofErr w:type="spellStart"/>
+      <w:r>
+        <w:rPr>
+          <w:rStyle w:val="A3"/>
+          <w:sz w:val="21"/>
+          <w:lang w:val="en-US"/>
+        </w:rPr>
+        <w:t>odeum-codejs</w:t>
+      </w:r>
+      <w:proofErr w:type="spellEnd"/>
       <w:r>
         <w:rPr>
           <w:rStyle w:val="A3"/>
@@ -10503,7 +11466,7 @@
         <w:noProof/>
         <w:color w:val="BFBFBF"/>
       </w:rPr>
-      <w:t>1</w:t>
+      <w:t>2</w:t>
     </w:r>
     <w:r>
       <w:rPr>
@@ -10562,7 +11525,29 @@
         <w:szCs w:val="48"/>
         <w:lang w:val="en-GB" w:eastAsia="en-GB"/>
       </w:rPr>
-      <w:t>&lt;odeum-codejs /&gt;</w:t>
+      <w:t>&lt;</w:t>
+    </w:r>
+    <w:proofErr w:type="spellStart"/>
+    <w:r>
+      <w:rPr>
+        <w:rFonts w:ascii="Source Code Pro" w:hAnsi="Source Code Pro" w:cs="Arial"/>
+        <w:color w:val="6FA8DC"/>
+        <w:sz w:val="48"/>
+        <w:szCs w:val="48"/>
+        <w:lang w:val="en-GB" w:eastAsia="en-GB"/>
+      </w:rPr>
+      <w:t>odeum-codejs</w:t>
+    </w:r>
+    <w:proofErr w:type="spellEnd"/>
+    <w:r>
+      <w:rPr>
+        <w:rFonts w:ascii="Source Code Pro" w:hAnsi="Source Code Pro" w:cs="Arial"/>
+        <w:color w:val="6FA8DC"/>
+        <w:sz w:val="48"/>
+        <w:szCs w:val="48"/>
+        <w:lang w:val="en-GB" w:eastAsia="en-GB"/>
+      </w:rPr>
+      <w:t xml:space="preserve"> /&gt;</w:t>
     </w:r>
   </w:p>
 </w:hdr>
@@ -14353,7 +15338,7 @@
 </file>
 
 <file path=customXml/itemProps1.xml><?xml version="1.0" encoding="utf-8"?>
-<ds:datastoreItem xmlns:ds="http://schemas.openxmlformats.org/officeDocument/2006/customXml" ds:itemID="{FB3DB479-E546-AC49-9638-1D53D9B284B2}">
+<ds:datastoreItem xmlns:ds="http://schemas.openxmlformats.org/officeDocument/2006/customXml" ds:itemID="{DE684AAB-1166-BA41-91A3-9F8674095429}">
   <ds:schemaRefs>
     <ds:schemaRef ds:uri="http://schemas.openxmlformats.org/officeDocument/2006/bibliography"/>
   </ds:schemaRefs>

</xml_diff>

<commit_message>
Minor tests and design system
</commit_message>
<xml_diff>
--- a/docs/AppComponents.docx
+++ b/docs/AppComponents.docx
@@ -1004,17 +1004,7 @@
                 <w:szCs w:val="14"/>
                 <w:lang w:val="en-US"/>
               </w:rPr>
-              <w:t>. “onClick” method routes the user t</w:t>
-            </w:r>
-            <w:bookmarkStart w:id="1" w:name="_GoBack"/>
-            <w:bookmarkEnd w:id="1"/>
-            <w:r>
-              <w:rPr>
-                <w:sz w:val="13"/>
-                <w:szCs w:val="14"/>
-                <w:lang w:val="en-US"/>
-              </w:rPr>
-              <w:t>o the “Dashboard”.</w:t>
+              <w:t>. “onClick” method routes the user to the “Dashboard”.</w:t>
             </w:r>
           </w:p>
         </w:tc>
@@ -10576,6 +10566,15 @@
           </wp:inline>
         </w:drawing>
       </w:r>
+    </w:p>
+    <w:p>
+      <w:pPr>
+        <w:rPr>
+          <w:lang w:val="en-US" w:eastAsia="en-GB"/>
+        </w:rPr>
+      </w:pPr>
+      <w:bookmarkStart w:id="1" w:name="_GoBack"/>
+      <w:bookmarkEnd w:id="1"/>
     </w:p>
     <w:sectPr>
       <w:headerReference w:type="default" r:id="rId11"/>
@@ -14508,7 +14507,7 @@
 </file>
 
 <file path=customXml/itemProps1.xml><?xml version="1.0" encoding="utf-8"?>
-<ds:datastoreItem xmlns:ds="http://schemas.openxmlformats.org/officeDocument/2006/customXml" ds:itemID="{3A8096F9-D390-764F-9283-F3D1E0DBDE5A}">
+<ds:datastoreItem xmlns:ds="http://schemas.openxmlformats.org/officeDocument/2006/customXml" ds:itemID="{E8D2D9C1-7ACA-9B49-8DBE-B3827FBDD41D}">
   <ds:schemaRefs>
     <ds:schemaRef ds:uri="http://schemas.openxmlformats.org/officeDocument/2006/bibliography"/>
   </ds:schemaRefs>

</xml_diff>

<commit_message>
Added new experiment footerlabel and minor icon updates
</commit_message>
<xml_diff>
--- a/docs/AppComponents.docx
+++ b/docs/AppComponents.docx
@@ -3223,6 +3223,16 @@
               </w:rPr>
               <w:t>Opens or closes the messages interface</w:t>
             </w:r>
+            <w:r>
+              <w:rPr>
+                <w:sz w:val="13"/>
+                <w:szCs w:val="14"/>
+                <w:lang w:val="en-US"/>
+              </w:rPr>
+              <w:t>. See item 6.0.0.0.</w:t>
+            </w:r>
+            <w:bookmarkStart w:id="1" w:name="_GoBack"/>
+            <w:bookmarkEnd w:id="1"/>
           </w:p>
         </w:tc>
         <w:tc>
@@ -7122,16 +7132,7 @@
                 <w:szCs w:val="14"/>
                 <w:lang w:val="en-US"/>
               </w:rPr>
-              <w:t>Message</w:t>
-            </w:r>
-            <w:r>
-              <w:rPr>
-                <w:b/>
-                <w:sz w:val="15"/>
-                <w:szCs w:val="14"/>
-                <w:lang w:val="en-US"/>
-              </w:rPr>
-              <w:t>sDrawer</w:t>
+              <w:t>Messages</w:t>
             </w:r>
           </w:p>
         </w:tc>
@@ -7299,15 +7300,7 @@
                 <w:szCs w:val="14"/>
                 <w:lang w:val="en-US"/>
               </w:rPr>
-              <w:t>Message</w:t>
-            </w:r>
-            <w:r>
-              <w:rPr>
-                <w:sz w:val="15"/>
-                <w:szCs w:val="14"/>
-                <w:lang w:val="en-US"/>
-              </w:rPr>
-              <w:t>sDrawer</w:t>
+              <w:t>Messages</w:t>
             </w:r>
             <w:r>
               <w:rPr>
@@ -7441,7 +7434,7 @@
                 <w:szCs w:val="14"/>
                 <w:lang w:val="en-US"/>
               </w:rPr>
-              <w:t>MessagesDrawer</w:t>
+              <w:t>Messages</w:t>
             </w:r>
             <w:r>
               <w:rPr>
@@ -7560,7 +7553,7 @@
                 <w:szCs w:val="14"/>
                 <w:lang w:val="en-US"/>
               </w:rPr>
-              <w:t>MessagesDrawer</w:t>
+              <w:t>Messages</w:t>
             </w:r>
             <w:r>
               <w:rPr>
@@ -7679,7 +7672,7 @@
                 <w:szCs w:val="14"/>
                 <w:lang w:val="en-US"/>
               </w:rPr>
-              <w:t>MessagesDrawer</w:t>
+              <w:t>Messages</w:t>
             </w:r>
             <w:r>
               <w:rPr>
@@ -7800,7 +7793,7 @@
                 <w:szCs w:val="14"/>
                 <w:lang w:val="en-US"/>
               </w:rPr>
-              <w:t>MessagesDrawer</w:t>
+              <w:t>Messages</w:t>
             </w:r>
             <w:r>
               <w:rPr>
@@ -7921,7 +7914,7 @@
                 <w:szCs w:val="14"/>
                 <w:lang w:val="en-US"/>
               </w:rPr>
-              <w:t>MessagesDrawer</w:t>
+              <w:t>Messages</w:t>
             </w:r>
             <w:r>
               <w:rPr>
@@ -8042,7 +8035,7 @@
                 <w:szCs w:val="14"/>
                 <w:lang w:val="en-US"/>
               </w:rPr>
-              <w:t>MessagesDrawer</w:t>
+              <w:t>Messages</w:t>
             </w:r>
             <w:r>
               <w:rPr>
@@ -8155,7 +8148,7 @@
                 <w:szCs w:val="14"/>
                 <w:lang w:val="en-US"/>
               </w:rPr>
-              <w:t>MessagesDrawer</w:t>
+              <w:t>Messages</w:t>
             </w:r>
             <w:r>
               <w:rPr>
@@ -8267,7 +8260,7 @@
                 <w:szCs w:val="14"/>
                 <w:lang w:val="en-US"/>
               </w:rPr>
-              <w:t>MessagesDrawer</w:t>
+              <w:t>Messages</w:t>
             </w:r>
             <w:r>
               <w:rPr>
@@ -10573,8 +10566,6 @@
           <w:lang w:val="en-US" w:eastAsia="en-GB"/>
         </w:rPr>
       </w:pPr>
-      <w:bookmarkStart w:id="1" w:name="_GoBack"/>
-      <w:bookmarkEnd w:id="1"/>
     </w:p>
     <w:sectPr>
       <w:headerReference w:type="default" r:id="rId11"/>
@@ -14507,7 +14498,7 @@
 </file>
 
 <file path=customXml/itemProps1.xml><?xml version="1.0" encoding="utf-8"?>
-<ds:datastoreItem xmlns:ds="http://schemas.openxmlformats.org/officeDocument/2006/customXml" ds:itemID="{E8D2D9C1-7ACA-9B49-8DBE-B3827FBDD41D}">
+<ds:datastoreItem xmlns:ds="http://schemas.openxmlformats.org/officeDocument/2006/customXml" ds:itemID="{EAEACB26-36E5-BE4E-9980-AE5ED7933998}">
   <ds:schemaRefs>
     <ds:schemaRef ds:uri="http://schemas.openxmlformats.org/officeDocument/2006/bibliography"/>
   </ds:schemaRefs>

</xml_diff>